<commit_message>
Day 2 progress report
</commit_message>
<xml_diff>
--- a/Notes/Week-1/Database_System_Concepts_Notes.docx
+++ b/Notes/Week-1/Database_System_Concepts_Notes.docx
@@ -4,91 +4,50 @@
   <w:body>
     <w:p>
       <w:pPr>
-        <w:spacing w:after="0"/>
-        <w:jc w:val="center"/>
-        <w:rPr>
-          <w:b/>
-          <w:bCs/>
-          <w:sz w:val="32"/>
-          <w:szCs w:val="32"/>
-          <w:u w:val="single"/>
-          <w:lang w:val="en-US"/>
-        </w:rPr>
-      </w:pPr>
-      <w:r>
-        <w:rPr>
-          <w:b/>
-          <w:bCs/>
-          <w:sz w:val="32"/>
-          <w:szCs w:val="32"/>
-          <w:u w:val="single"/>
+        <w:pStyle w:val="Heading1"/>
+        <w:spacing w:after="0"/>
+        <w:rPr>
+          <w:lang w:val="en-US"/>
+        </w:rPr>
+      </w:pPr>
+      <w:r>
+        <w:rPr>
           <w:lang w:val="en-US"/>
         </w:rPr>
         <w:t>Database System Concepts</w:t>
       </w:r>
-    </w:p>
-    <w:p>
-      <w:pPr>
-        <w:spacing w:after="0"/>
-        <w:jc w:val="center"/>
-        <w:rPr>
-          <w:b/>
-          <w:bCs/>
-          <w:sz w:val="28"/>
-          <w:szCs w:val="28"/>
-          <w:u w:val="single"/>
-          <w:lang w:val="en-US"/>
-        </w:rPr>
-      </w:pPr>
-      <w:r>
-        <w:rPr>
-          <w:b/>
-          <w:bCs/>
-          <w:sz w:val="28"/>
-          <w:szCs w:val="28"/>
-          <w:u w:val="single"/>
-          <w:lang w:val="en-US"/>
-        </w:rPr>
-        <w:t>Notes</w:t>
-      </w:r>
-    </w:p>
-    <w:p>
-      <w:pPr>
-        <w:spacing w:after="0"/>
-        <w:rPr>
-          <w:b/>
-          <w:bCs/>
-          <w:sz w:val="24"/>
-          <w:szCs w:val="24"/>
-          <w:u w:val="single"/>
-          <w:lang w:val="en-US"/>
-        </w:rPr>
-      </w:pPr>
-    </w:p>
-    <w:p>
-      <w:pPr>
-        <w:pStyle w:val="ListParagraph"/>
-        <w:numPr>
-          <w:ilvl w:val="0"/>
-          <w:numId w:val="2"/>
-        </w:numPr>
-        <w:spacing w:after="0"/>
-        <w:rPr>
-          <w:b/>
-          <w:bCs/>
-          <w:sz w:val="24"/>
-          <w:szCs w:val="24"/>
-          <w:u w:val="single"/>
-          <w:lang w:val="en-US"/>
-        </w:rPr>
-      </w:pPr>
-      <w:r>
-        <w:rPr>
-          <w:b/>
-          <w:bCs/>
-          <w:sz w:val="24"/>
-          <w:szCs w:val="24"/>
-          <w:u w:val="single"/>
+      <w:r>
+        <w:rPr>
+          <w:lang w:val="en-US"/>
+        </w:rPr>
+        <w:t xml:space="preserve"> Notes</w:t>
+      </w:r>
+    </w:p>
+    <w:p>
+      <w:pPr>
+        <w:pStyle w:val="Heading2"/>
+        <w:spacing w:after="0"/>
+        <w:rPr>
+          <w:lang w:val="en-US"/>
+        </w:rPr>
+      </w:pPr>
+      <w:r>
+        <w:rPr>
+          <w:lang w:val="en-US"/>
+        </w:rPr>
+        <w:t>Chapter 10</w:t>
+      </w:r>
+    </w:p>
+    <w:p>
+      <w:pPr>
+        <w:pStyle w:val="Heading3"/>
+        <w:spacing w:after="0"/>
+        <w:rPr>
+          <w:lang w:val="en-US"/>
+        </w:rPr>
+      </w:pPr>
+      <w:r>
+        <w:rPr>
           <w:lang w:val="en-US"/>
         </w:rPr>
         <w:t>Physical Storage</w:t>
@@ -519,64 +478,38 @@
           <w:szCs w:val="24"/>
           <w:lang w:val="en-US"/>
         </w:rPr>
+        <w:lastRenderedPageBreak/>
         <w:t>A second sorting is enforced on the basis of volatility with cache and main memory being the only volatile ones.</w:t>
       </w:r>
     </w:p>
     <w:p>
       <w:pPr>
-        <w:pStyle w:val="ListParagraph"/>
-        <w:numPr>
-          <w:ilvl w:val="0"/>
-          <w:numId w:val="2"/>
-        </w:numPr>
-        <w:spacing w:after="0"/>
-        <w:rPr>
-          <w:b/>
-          <w:bCs/>
-          <w:sz w:val="24"/>
-          <w:szCs w:val="24"/>
+        <w:pStyle w:val="Heading3"/>
+        <w:spacing w:after="0"/>
+        <w:rPr>
+          <w:lang w:val="en-US"/>
+        </w:rPr>
+      </w:pPr>
+      <w:r>
+        <w:rPr>
+          <w:lang w:val="en-US"/>
+        </w:rPr>
+        <w:t>Magnetic Disk and Flash Storage</w:t>
+      </w:r>
+    </w:p>
+    <w:p>
+      <w:pPr>
+        <w:pStyle w:val="Heading4"/>
+        <w:spacing w:after="0"/>
+        <w:rPr>
           <w:u w:val="single"/>
           <w:lang w:val="en-US"/>
         </w:rPr>
       </w:pPr>
       <w:r>
         <w:rPr>
-          <w:b/>
-          <w:bCs/>
-          <w:sz w:val="24"/>
-          <w:szCs w:val="24"/>
-          <w:u w:val="single"/>
-          <w:lang w:val="en-US"/>
-        </w:rPr>
-        <w:t>Magnetic Disk and Flash Storage</w:t>
-      </w:r>
-    </w:p>
-    <w:p>
-      <w:pPr>
-        <w:pStyle w:val="ListParagraph"/>
-        <w:numPr>
-          <w:ilvl w:val="0"/>
-          <w:numId w:val="5"/>
-        </w:numPr>
-        <w:spacing w:after="0"/>
-        <w:rPr>
-          <w:b/>
-          <w:bCs/>
-          <w:sz w:val="24"/>
-          <w:szCs w:val="24"/>
-          <w:u w:val="single"/>
-          <w:lang w:val="en-US"/>
-        </w:rPr>
-      </w:pPr>
-      <w:r>
-        <w:rPr>
-          <w:b/>
-          <w:bCs/>
-          <w:sz w:val="24"/>
-          <w:szCs w:val="24"/>
-          <w:lang w:val="en-US"/>
-        </w:rPr>
-        <w:lastRenderedPageBreak/>
+          <w:lang w:val="en-US"/>
+        </w:rPr>
         <w:t>Physical Characteristics of Disks:</w:t>
       </w:r>
     </w:p>
@@ -957,6 +890,7 @@
           <w:sz w:val="24"/>
           <w:szCs w:val="24"/>
         </w:rPr>
+        <w:lastRenderedPageBreak/>
         <w:t>A disk controller interfaces between the computer system and the actual hardware of the disk drive</w:t>
       </w:r>
       <w:r>
@@ -996,7 +930,6 @@
           <w:sz w:val="24"/>
           <w:szCs w:val="24"/>
         </w:rPr>
-        <w:lastRenderedPageBreak/>
         <w:t>Another interesting task that disk controllers perform is remapping of bad sectors. If the controller detects that a sector is damaged when the disk is initially formatted, or when</w:t>
       </w:r>
       <w:r>
@@ -1185,6 +1118,535 @@
     <w:p>
       <w:pPr>
         <w:pStyle w:val="ListParagraph"/>
+        <w:spacing w:after="0"/>
+        <w:ind w:left="1080"/>
+        <w:rPr>
+          <w:sz w:val="24"/>
+          <w:szCs w:val="24"/>
+        </w:rPr>
+      </w:pPr>
+    </w:p>
+    <w:p>
+      <w:pPr>
+        <w:pStyle w:val="Heading4"/>
+        <w:spacing w:after="0"/>
+        <w:rPr>
+          <w:lang w:val="en-US"/>
+        </w:rPr>
+      </w:pPr>
+      <w:r>
+        <w:t>Performance Measures of Disks</w:t>
+      </w:r>
+    </w:p>
+    <w:p>
+      <w:pPr>
+        <w:spacing w:after="0"/>
+        <w:ind w:left="1080"/>
+        <w:rPr>
+          <w:b/>
+          <w:bCs/>
+          <w:sz w:val="24"/>
+          <w:szCs w:val="24"/>
+          <w:lang w:val="en-US"/>
+        </w:rPr>
+      </w:pPr>
+    </w:p>
+    <w:p>
+      <w:pPr>
+        <w:spacing w:after="0"/>
+        <w:ind w:left="1080"/>
+        <w:rPr>
+          <w:sz w:val="24"/>
+          <w:szCs w:val="24"/>
+        </w:rPr>
+      </w:pPr>
+      <w:r>
+        <w:rPr>
+          <w:sz w:val="24"/>
+          <w:szCs w:val="24"/>
+        </w:rPr>
+        <w:t>Access time is the time from when a read or write request is issued to when data transfer begins.</w:t>
+      </w:r>
+      <w:r>
+        <w:rPr>
+          <w:sz w:val="24"/>
+          <w:szCs w:val="24"/>
+        </w:rPr>
+        <w:t xml:space="preserve"> </w:t>
+      </w:r>
+      <w:r>
+        <w:rPr>
+          <w:sz w:val="24"/>
+          <w:szCs w:val="24"/>
+        </w:rPr>
+        <w:t>The time for repositioning the arm is called the seek time, and it increases with the distance that the arm must move.</w:t>
+      </w:r>
+    </w:p>
+    <w:p>
+      <w:pPr>
+        <w:spacing w:after="0"/>
+        <w:ind w:left="1080"/>
+        <w:rPr>
+          <w:sz w:val="24"/>
+          <w:szCs w:val="24"/>
+        </w:rPr>
+      </w:pPr>
+    </w:p>
+    <w:p>
+      <w:pPr>
+        <w:spacing w:after="0"/>
+        <w:ind w:left="1080"/>
+        <w:rPr>
+          <w:sz w:val="24"/>
+          <w:szCs w:val="24"/>
+        </w:rPr>
+      </w:pPr>
+      <w:r>
+        <w:rPr>
+          <w:sz w:val="24"/>
+          <w:szCs w:val="24"/>
+        </w:rPr>
+        <w:t>Once the head has reached the desired track, the time spent waiting for the sector to be accessed to appear under the head is called the rotational latency time.</w:t>
+      </w:r>
+      <w:r>
+        <w:rPr>
+          <w:sz w:val="24"/>
+          <w:szCs w:val="24"/>
+        </w:rPr>
+        <w:t xml:space="preserve"> </w:t>
+      </w:r>
+      <w:r>
+        <w:rPr>
+          <w:sz w:val="24"/>
+          <w:szCs w:val="24"/>
+        </w:rPr>
+        <w:t>The access time is then the sum of the seek time and the latency, and ranges from</w:t>
+      </w:r>
+      <w:r>
+        <w:rPr>
+          <w:sz w:val="24"/>
+          <w:szCs w:val="24"/>
+        </w:rPr>
+        <w:t xml:space="preserve"> </w:t>
+      </w:r>
+      <w:r>
+        <w:rPr>
+          <w:sz w:val="24"/>
+          <w:szCs w:val="24"/>
+        </w:rPr>
+        <w:t>8</w:t>
+      </w:r>
+      <w:r>
+        <w:rPr>
+          <w:sz w:val="24"/>
+          <w:szCs w:val="24"/>
+        </w:rPr>
+        <w:t xml:space="preserve"> </w:t>
+      </w:r>
+      <w:r>
+        <w:rPr>
+          <w:sz w:val="24"/>
+          <w:szCs w:val="24"/>
+        </w:rPr>
+        <w:t>to</w:t>
+      </w:r>
+      <w:r>
+        <w:rPr>
+          <w:sz w:val="24"/>
+          <w:szCs w:val="24"/>
+        </w:rPr>
+        <w:t xml:space="preserve"> </w:t>
+      </w:r>
+      <w:r>
+        <w:rPr>
+          <w:sz w:val="24"/>
+          <w:szCs w:val="24"/>
+        </w:rPr>
+        <w:t>20</w:t>
+      </w:r>
+      <w:r>
+        <w:rPr>
+          <w:sz w:val="24"/>
+          <w:szCs w:val="24"/>
+        </w:rPr>
+        <w:t xml:space="preserve"> </w:t>
+      </w:r>
+      <w:r>
+        <w:rPr>
+          <w:sz w:val="24"/>
+          <w:szCs w:val="24"/>
+        </w:rPr>
+        <w:t>milliseconds.</w:t>
+      </w:r>
+    </w:p>
+    <w:p>
+      <w:pPr>
+        <w:spacing w:after="0"/>
+        <w:ind w:left="1080"/>
+        <w:rPr>
+          <w:sz w:val="24"/>
+          <w:szCs w:val="24"/>
+        </w:rPr>
+      </w:pPr>
+    </w:p>
+    <w:p>
+      <w:pPr>
+        <w:spacing w:after="0"/>
+        <w:ind w:left="1080"/>
+        <w:rPr>
+          <w:sz w:val="24"/>
+          <w:szCs w:val="24"/>
+        </w:rPr>
+      </w:pPr>
+      <w:r>
+        <w:rPr>
+          <w:sz w:val="24"/>
+          <w:szCs w:val="24"/>
+        </w:rPr>
+        <w:t>The mean time to failure of a disk (or of any other system) is the amount of time that, on average, we can expect the system to run continuously without any failure. According to vendors’ claims, the mean time to failure of disks today ranges from 500,000 to 1,200,000 hours— about 57 to 136 years</w:t>
+      </w:r>
+      <w:r>
+        <w:rPr>
+          <w:sz w:val="24"/>
+          <w:szCs w:val="24"/>
+        </w:rPr>
+        <w:t>.</w:t>
+      </w:r>
+    </w:p>
+    <w:p>
+      <w:pPr>
+        <w:spacing w:after="0"/>
+        <w:ind w:left="1080"/>
+        <w:rPr>
+          <w:sz w:val="24"/>
+          <w:szCs w:val="24"/>
+        </w:rPr>
+      </w:pPr>
+    </w:p>
+    <w:p>
+      <w:pPr>
+        <w:pStyle w:val="Heading4"/>
+        <w:spacing w:after="0"/>
+        <w:rPr>
+          <w:lang w:val="en-US"/>
+        </w:rPr>
+      </w:pPr>
+      <w:r>
+        <w:rPr>
+          <w:lang w:val="en-US"/>
+        </w:rPr>
+        <w:t>Optimization of Disk-Block Access</w:t>
+      </w:r>
+    </w:p>
+    <w:p>
+      <w:pPr>
+        <w:spacing w:after="0"/>
+        <w:ind w:left="1080"/>
+        <w:rPr>
+          <w:b/>
+          <w:bCs/>
+          <w:sz w:val="24"/>
+          <w:szCs w:val="24"/>
+          <w:lang w:val="en-US"/>
+        </w:rPr>
+      </w:pPr>
+    </w:p>
+    <w:p>
+      <w:pPr>
+        <w:spacing w:after="0"/>
+        <w:ind w:left="1080"/>
+        <w:rPr>
+          <w:sz w:val="24"/>
+          <w:szCs w:val="24"/>
+        </w:rPr>
+      </w:pPr>
+      <w:r>
+        <w:rPr>
+          <w:sz w:val="24"/>
+          <w:szCs w:val="24"/>
+        </w:rPr>
+        <w:t>A</w:t>
+      </w:r>
+      <w:r>
+        <w:rPr>
+          <w:sz w:val="24"/>
+          <w:szCs w:val="24"/>
+        </w:rPr>
+        <w:t xml:space="preserve"> </w:t>
+      </w:r>
+      <w:r>
+        <w:rPr>
+          <w:sz w:val="24"/>
+          <w:szCs w:val="24"/>
+        </w:rPr>
+        <w:t>block</w:t>
+      </w:r>
+      <w:r>
+        <w:rPr>
+          <w:sz w:val="24"/>
+          <w:szCs w:val="24"/>
+        </w:rPr>
+        <w:t xml:space="preserve"> </w:t>
+      </w:r>
+      <w:r>
+        <w:rPr>
+          <w:sz w:val="24"/>
+          <w:szCs w:val="24"/>
+        </w:rPr>
+        <w:t>is</w:t>
+      </w:r>
+      <w:r>
+        <w:rPr>
+          <w:sz w:val="24"/>
+          <w:szCs w:val="24"/>
+        </w:rPr>
+        <w:t xml:space="preserve"> </w:t>
+      </w:r>
+      <w:r>
+        <w:rPr>
+          <w:sz w:val="24"/>
+          <w:szCs w:val="24"/>
+        </w:rPr>
+        <w:t>a</w:t>
+      </w:r>
+      <w:r>
+        <w:rPr>
+          <w:sz w:val="24"/>
+          <w:szCs w:val="24"/>
+        </w:rPr>
+        <w:t xml:space="preserve"> </w:t>
+      </w:r>
+      <w:r>
+        <w:rPr>
+          <w:sz w:val="24"/>
+          <w:szCs w:val="24"/>
+        </w:rPr>
+        <w:t>logical unit consisting of a fixed number of contiguous sectors. Block sizes range from 512 bytes to several</w:t>
+      </w:r>
+      <w:r>
+        <w:rPr>
+          <w:sz w:val="24"/>
+          <w:szCs w:val="24"/>
+        </w:rPr>
+        <w:t xml:space="preserve"> </w:t>
+      </w:r>
+      <w:r>
+        <w:rPr>
+          <w:sz w:val="24"/>
+          <w:szCs w:val="24"/>
+        </w:rPr>
+        <w:t>kilobytes.</w:t>
+      </w:r>
+    </w:p>
+    <w:p>
+      <w:pPr>
+        <w:spacing w:after="0"/>
+        <w:ind w:left="1080"/>
+        <w:rPr>
+          <w:sz w:val="24"/>
+          <w:szCs w:val="24"/>
+        </w:rPr>
+      </w:pPr>
+    </w:p>
+    <w:p>
+      <w:pPr>
+        <w:spacing w:after="0"/>
+        <w:ind w:left="1080"/>
+        <w:rPr>
+          <w:sz w:val="24"/>
+          <w:szCs w:val="24"/>
+        </w:rPr>
+      </w:pPr>
+      <w:r>
+        <w:rPr>
+          <w:sz w:val="24"/>
+          <w:szCs w:val="24"/>
+        </w:rPr>
+        <w:t>A</w:t>
+      </w:r>
+      <w:r>
+        <w:rPr>
+          <w:sz w:val="24"/>
+          <w:szCs w:val="24"/>
+        </w:rPr>
+        <w:t xml:space="preserve"> </w:t>
+      </w:r>
+      <w:r>
+        <w:rPr>
+          <w:sz w:val="24"/>
+          <w:szCs w:val="24"/>
+        </w:rPr>
+        <w:t>sequence of requests for blocks from disk may be classified as a sequential access pattern or a random-access pattern. In a sequential access pattern, successive requests are for successive block numbers,</w:t>
+      </w:r>
+      <w:r>
+        <w:rPr>
+          <w:sz w:val="24"/>
+          <w:szCs w:val="24"/>
+        </w:rPr>
+        <w:t xml:space="preserve"> </w:t>
+      </w:r>
+      <w:r>
+        <w:rPr>
+          <w:sz w:val="24"/>
+          <w:szCs w:val="24"/>
+        </w:rPr>
+        <w:t>which are</w:t>
+      </w:r>
+      <w:r>
+        <w:rPr>
+          <w:sz w:val="24"/>
+          <w:szCs w:val="24"/>
+        </w:rPr>
+        <w:t xml:space="preserve"> </w:t>
+      </w:r>
+      <w:r>
+        <w:rPr>
+          <w:sz w:val="24"/>
+          <w:szCs w:val="24"/>
+        </w:rPr>
+        <w:t>on</w:t>
+      </w:r>
+      <w:r>
+        <w:rPr>
+          <w:sz w:val="24"/>
+          <w:szCs w:val="24"/>
+        </w:rPr>
+        <w:t xml:space="preserve"> </w:t>
+      </w:r>
+      <w:r>
+        <w:rPr>
+          <w:sz w:val="24"/>
+          <w:szCs w:val="24"/>
+        </w:rPr>
+        <w:t>the</w:t>
+      </w:r>
+      <w:r>
+        <w:rPr>
+          <w:sz w:val="24"/>
+          <w:szCs w:val="24"/>
+        </w:rPr>
+        <w:t xml:space="preserve"> </w:t>
+      </w:r>
+      <w:r>
+        <w:rPr>
+          <w:sz w:val="24"/>
+          <w:szCs w:val="24"/>
+        </w:rPr>
+        <w:t>same</w:t>
+      </w:r>
+      <w:r>
+        <w:rPr>
+          <w:sz w:val="24"/>
+          <w:szCs w:val="24"/>
+        </w:rPr>
+        <w:t xml:space="preserve"> </w:t>
+      </w:r>
+      <w:r>
+        <w:rPr>
+          <w:sz w:val="24"/>
+          <w:szCs w:val="24"/>
+        </w:rPr>
+        <w:t>track,</w:t>
+      </w:r>
+      <w:r>
+        <w:rPr>
+          <w:sz w:val="24"/>
+          <w:szCs w:val="24"/>
+        </w:rPr>
+        <w:t xml:space="preserve"> </w:t>
+      </w:r>
+      <w:r>
+        <w:rPr>
+          <w:sz w:val="24"/>
+          <w:szCs w:val="24"/>
+        </w:rPr>
+        <w:t>or</w:t>
+      </w:r>
+      <w:r>
+        <w:rPr>
+          <w:sz w:val="24"/>
+          <w:szCs w:val="24"/>
+        </w:rPr>
+        <w:t xml:space="preserve"> </w:t>
+      </w:r>
+      <w:r>
+        <w:rPr>
+          <w:sz w:val="24"/>
+          <w:szCs w:val="24"/>
+        </w:rPr>
+        <w:t>on adjacent tracks.</w:t>
+      </w:r>
+    </w:p>
+    <w:p>
+      <w:pPr>
+        <w:spacing w:after="0"/>
+        <w:ind w:left="1080"/>
+        <w:rPr>
+          <w:sz w:val="24"/>
+          <w:szCs w:val="24"/>
+        </w:rPr>
+      </w:pPr>
+    </w:p>
+    <w:p>
+      <w:pPr>
+        <w:spacing w:after="0"/>
+        <w:ind w:left="1080"/>
+        <w:rPr>
+          <w:sz w:val="24"/>
+          <w:szCs w:val="24"/>
+        </w:rPr>
+      </w:pPr>
+      <w:r>
+        <w:rPr>
+          <w:sz w:val="24"/>
+          <w:szCs w:val="24"/>
+        </w:rPr>
+        <w:t>I</w:t>
+      </w:r>
+      <w:r>
+        <w:rPr>
+          <w:sz w:val="24"/>
+          <w:szCs w:val="24"/>
+        </w:rPr>
+        <w:t>n a random-access pattern, successive requests are for blocks that are randomly located on disk. Each such request would require a seek.</w:t>
+      </w:r>
+    </w:p>
+    <w:p>
+      <w:pPr>
+        <w:spacing w:after="0"/>
+        <w:ind w:left="1080"/>
+        <w:rPr>
+          <w:sz w:val="24"/>
+          <w:szCs w:val="24"/>
+        </w:rPr>
+      </w:pPr>
+    </w:p>
+    <w:p>
+      <w:pPr>
+        <w:spacing w:after="0"/>
+        <w:ind w:left="1080"/>
+        <w:rPr>
+          <w:sz w:val="24"/>
+          <w:szCs w:val="24"/>
+        </w:rPr>
+      </w:pPr>
+      <w:r>
+        <w:rPr>
+          <w:sz w:val="24"/>
+          <w:szCs w:val="24"/>
+        </w:rPr>
+        <w:t>A number of techniques have been developed for improving the speed of access to blocks</w:t>
+      </w:r>
+      <w:r>
+        <w:rPr>
+          <w:sz w:val="24"/>
+          <w:szCs w:val="24"/>
+        </w:rPr>
+        <w:t>:</w:t>
+      </w:r>
+    </w:p>
+    <w:p>
+      <w:pPr>
         <w:spacing w:after="0"/>
         <w:ind w:left="1080"/>
         <w:rPr>
@@ -1198,9 +1660,16 @@
         <w:pStyle w:val="ListParagraph"/>
         <w:numPr>
           <w:ilvl w:val="0"/>
-          <w:numId w:val="5"/>
+          <w:numId w:val="6"/>
         </w:numPr>
         <w:spacing w:after="0"/>
+        <w:rPr>
+          <w:sz w:val="24"/>
+          <w:szCs w:val="24"/>
+          <w:lang w:val="en-US"/>
+        </w:rPr>
+      </w:pPr>
+      <w:r>
         <w:rPr>
           <w:b/>
           <w:bCs/>
@@ -1208,217 +1677,48 @@
           <w:szCs w:val="24"/>
           <w:lang w:val="en-US"/>
         </w:rPr>
-      </w:pPr>
-      <w:r>
-        <w:rPr>
-          <w:b/>
-          <w:bCs/>
-          <w:sz w:val="24"/>
-          <w:szCs w:val="24"/>
-        </w:rPr>
-        <w:t>Performance Measures of Disks</w:t>
-      </w:r>
-    </w:p>
-    <w:p>
-      <w:pPr>
-        <w:spacing w:after="0"/>
-        <w:ind w:left="1080"/>
-        <w:rPr>
-          <w:b/>
-          <w:bCs/>
-          <w:sz w:val="24"/>
-          <w:szCs w:val="24"/>
-          <w:lang w:val="en-US"/>
-        </w:rPr>
-      </w:pPr>
-    </w:p>
-    <w:p>
-      <w:pPr>
-        <w:spacing w:after="0"/>
-        <w:ind w:left="1080"/>
-        <w:rPr>
-          <w:sz w:val="24"/>
-          <w:szCs w:val="24"/>
-        </w:rPr>
-      </w:pPr>
-      <w:r>
-        <w:rPr>
-          <w:sz w:val="24"/>
-          <w:szCs w:val="24"/>
-        </w:rPr>
-        <w:t>Access time is the time from when a read or write request is issued to when data transfer begins</w:t>
-      </w:r>
-      <w:r>
-        <w:rPr>
-          <w:sz w:val="24"/>
-          <w:szCs w:val="24"/>
-        </w:rPr>
-        <w:t>.</w:t>
-      </w:r>
-      <w:r>
-        <w:rPr>
-          <w:sz w:val="24"/>
-          <w:szCs w:val="24"/>
-        </w:rPr>
-        <w:t xml:space="preserve"> </w:t>
-      </w:r>
-      <w:r>
-        <w:rPr>
-          <w:sz w:val="24"/>
-          <w:szCs w:val="24"/>
-        </w:rPr>
-        <w:t>The time for repositioning the arm is called the seek time, and it increases with the distance that the arm must move.</w:t>
-      </w:r>
-    </w:p>
-    <w:p>
-      <w:pPr>
-        <w:spacing w:after="0"/>
-        <w:ind w:left="1080"/>
-        <w:rPr>
-          <w:sz w:val="24"/>
-          <w:szCs w:val="24"/>
-        </w:rPr>
-      </w:pPr>
-    </w:p>
-    <w:p>
-      <w:pPr>
-        <w:spacing w:after="0"/>
-        <w:ind w:left="1080"/>
-        <w:rPr>
-          <w:sz w:val="24"/>
-          <w:szCs w:val="24"/>
-        </w:rPr>
-      </w:pPr>
-      <w:r>
-        <w:rPr>
-          <w:sz w:val="24"/>
-          <w:szCs w:val="24"/>
-        </w:rPr>
-        <w:t>Once the head has reached the desired track, the time spent waiting for the sector to be accessed to appear under the head is called the rotational latency time.</w:t>
-      </w:r>
-      <w:r>
-        <w:rPr>
-          <w:sz w:val="24"/>
-          <w:szCs w:val="24"/>
-        </w:rPr>
-        <w:t xml:space="preserve"> </w:t>
-      </w:r>
-      <w:r>
-        <w:rPr>
-          <w:sz w:val="24"/>
-          <w:szCs w:val="24"/>
-        </w:rPr>
-        <w:t>The access time is then the sum of the seek time and the latency, and ranges from</w:t>
-      </w:r>
-      <w:r>
-        <w:rPr>
-          <w:sz w:val="24"/>
-          <w:szCs w:val="24"/>
-        </w:rPr>
-        <w:t xml:space="preserve"> </w:t>
-      </w:r>
-      <w:r>
-        <w:rPr>
-          <w:sz w:val="24"/>
-          <w:szCs w:val="24"/>
-        </w:rPr>
-        <w:t>8</w:t>
-      </w:r>
-      <w:r>
-        <w:rPr>
-          <w:sz w:val="24"/>
-          <w:szCs w:val="24"/>
-        </w:rPr>
-        <w:t xml:space="preserve"> </w:t>
-      </w:r>
-      <w:r>
-        <w:rPr>
-          <w:sz w:val="24"/>
-          <w:szCs w:val="24"/>
-        </w:rPr>
-        <w:t>to</w:t>
-      </w:r>
-      <w:r>
-        <w:rPr>
-          <w:sz w:val="24"/>
-          <w:szCs w:val="24"/>
-        </w:rPr>
-        <w:t xml:space="preserve"> </w:t>
-      </w:r>
-      <w:r>
-        <w:rPr>
-          <w:sz w:val="24"/>
-          <w:szCs w:val="24"/>
-        </w:rPr>
-        <w:t>20</w:t>
-      </w:r>
-      <w:r>
-        <w:rPr>
-          <w:sz w:val="24"/>
-          <w:szCs w:val="24"/>
-        </w:rPr>
-        <w:t xml:space="preserve"> </w:t>
-      </w:r>
-      <w:r>
-        <w:rPr>
-          <w:sz w:val="24"/>
-          <w:szCs w:val="24"/>
-        </w:rPr>
-        <w:t>milliseconds.</w:t>
-      </w:r>
-    </w:p>
-    <w:p>
-      <w:pPr>
-        <w:spacing w:after="0"/>
-        <w:ind w:left="1080"/>
-        <w:rPr>
-          <w:sz w:val="24"/>
-          <w:szCs w:val="24"/>
-        </w:rPr>
-      </w:pPr>
-    </w:p>
-    <w:p>
-      <w:pPr>
-        <w:spacing w:after="0"/>
-        <w:ind w:left="1080"/>
-        <w:rPr>
-          <w:sz w:val="24"/>
-          <w:szCs w:val="24"/>
-        </w:rPr>
-      </w:pPr>
-      <w:r>
-        <w:rPr>
-          <w:sz w:val="24"/>
-          <w:szCs w:val="24"/>
-        </w:rPr>
-        <w:t>The mean time to failure of a disk (or of any other system) is the amount of time that, on average, we can expect the system to run continuously without any failure. According to vendors’ claims, the mean time to failure of disks today ranges from 500,000 to 1,200,000 hours— about 57 to 136 years</w:t>
-      </w:r>
-      <w:r>
-        <w:rPr>
-          <w:sz w:val="24"/>
-          <w:szCs w:val="24"/>
-        </w:rPr>
-        <w:t>.</w:t>
-      </w:r>
-    </w:p>
-    <w:p>
-      <w:pPr>
-        <w:spacing w:after="0"/>
-        <w:ind w:left="1080"/>
-        <w:rPr>
-          <w:sz w:val="24"/>
-          <w:szCs w:val="24"/>
-        </w:rPr>
-      </w:pPr>
+        <w:t>Buffering</w:t>
+      </w:r>
+      <w:r>
+        <w:rPr>
+          <w:sz w:val="24"/>
+          <w:szCs w:val="24"/>
+          <w:lang w:val="en-US"/>
+        </w:rPr>
+        <w:t xml:space="preserve">: </w:t>
+      </w:r>
+      <w:r>
+        <w:rPr>
+          <w:sz w:val="24"/>
+          <w:szCs w:val="24"/>
+          <w:lang w:val="en-US"/>
+        </w:rPr>
+        <w:t>Blocks r</w:t>
+      </w:r>
+      <w:r>
+        <w:rPr>
+          <w:sz w:val="24"/>
+          <w:szCs w:val="24"/>
+          <w:lang w:val="en-US"/>
+        </w:rPr>
+        <w:t>ead from disk are stored temporarily in an in-memory buffer, to satisfy future requests.</w:t>
+      </w:r>
     </w:p>
     <w:p>
       <w:pPr>
         <w:pStyle w:val="ListParagraph"/>
         <w:numPr>
           <w:ilvl w:val="0"/>
-          <w:numId w:val="5"/>
+          <w:numId w:val="6"/>
         </w:numPr>
         <w:spacing w:after="0"/>
+        <w:rPr>
+          <w:sz w:val="24"/>
+          <w:szCs w:val="24"/>
+          <w:lang w:val="en-US"/>
+        </w:rPr>
+      </w:pPr>
+      <w:r>
         <w:rPr>
           <w:b/>
           <w:bCs/>
@@ -1426,7 +1726,9 @@
           <w:szCs w:val="24"/>
           <w:lang w:val="en-US"/>
         </w:rPr>
-      </w:pPr>
+        <w:lastRenderedPageBreak/>
+        <w:t>Read</w:t>
+      </w:r>
       <w:r>
         <w:rPr>
           <w:b/>
@@ -1435,13 +1737,32 @@
           <w:szCs w:val="24"/>
           <w:lang w:val="en-US"/>
         </w:rPr>
-        <w:t>Optimization of Disk-Block Access</w:t>
-      </w:r>
-    </w:p>
-    <w:p>
-      <w:pPr>
-        <w:spacing w:after="0"/>
-        <w:ind w:left="1080"/>
+        <w:t>-ahead</w:t>
+      </w:r>
+      <w:r>
+        <w:rPr>
+          <w:sz w:val="24"/>
+          <w:szCs w:val="24"/>
+          <w:lang w:val="en-US"/>
+        </w:rPr>
+        <w:t>: When a block is accessed, consecutive blocks from the same track are read into an in-memory buffer; minimizes time wasted in disk seeks and rotational latency per block read.</w:t>
+      </w:r>
+    </w:p>
+    <w:p>
+      <w:pPr>
+        <w:pStyle w:val="ListParagraph"/>
+        <w:numPr>
+          <w:ilvl w:val="0"/>
+          <w:numId w:val="6"/>
+        </w:numPr>
+        <w:spacing w:after="0"/>
+        <w:rPr>
+          <w:sz w:val="24"/>
+          <w:szCs w:val="24"/>
+          <w:lang w:val="en-US"/>
+        </w:rPr>
+      </w:pPr>
+      <w:r>
         <w:rPr>
           <w:b/>
           <w:bCs/>
@@ -1449,10 +1770,225 @@
           <w:szCs w:val="24"/>
           <w:lang w:val="en-US"/>
         </w:rPr>
-      </w:pPr>
-    </w:p>
-    <w:p>
-      <w:pPr>
+        <w:t>Scheduling</w:t>
+      </w:r>
+      <w:r>
+        <w:rPr>
+          <w:sz w:val="24"/>
+          <w:szCs w:val="24"/>
+          <w:lang w:val="en-US"/>
+        </w:rPr>
+        <w:t>:</w:t>
+      </w:r>
+      <w:r>
+        <w:rPr>
+          <w:sz w:val="24"/>
+          <w:szCs w:val="24"/>
+          <w:lang w:val="en-US"/>
+        </w:rPr>
+        <w:t xml:space="preserve"> Disk Arm scheduling algorithms (like the elevator algorithm) to decide what would be the best order for data to be accessed, not necessarily maintain the order in which data were requested.</w:t>
+      </w:r>
+    </w:p>
+    <w:p>
+      <w:pPr>
+        <w:pStyle w:val="ListParagraph"/>
+        <w:numPr>
+          <w:ilvl w:val="0"/>
+          <w:numId w:val="6"/>
+        </w:numPr>
+        <w:spacing w:after="0"/>
+        <w:rPr>
+          <w:sz w:val="24"/>
+          <w:szCs w:val="24"/>
+          <w:lang w:val="en-US"/>
+        </w:rPr>
+      </w:pPr>
+      <w:r>
+        <w:rPr>
+          <w:b/>
+          <w:bCs/>
+          <w:sz w:val="24"/>
+          <w:szCs w:val="24"/>
+          <w:lang w:val="en-US"/>
+        </w:rPr>
+        <w:t xml:space="preserve">File </w:t>
+      </w:r>
+      <w:proofErr w:type="spellStart"/>
+      <w:r>
+        <w:rPr>
+          <w:b/>
+          <w:bCs/>
+          <w:sz w:val="24"/>
+          <w:szCs w:val="24"/>
+          <w:lang w:val="en-US"/>
+        </w:rPr>
+        <w:t>Organisation</w:t>
+      </w:r>
+      <w:proofErr w:type="spellEnd"/>
+      <w:r>
+        <w:rPr>
+          <w:sz w:val="24"/>
+          <w:szCs w:val="24"/>
+          <w:lang w:val="en-US"/>
+        </w:rPr>
+        <w:t>:</w:t>
+      </w:r>
+      <w:r>
+        <w:rPr>
+          <w:sz w:val="24"/>
+          <w:szCs w:val="24"/>
+          <w:lang w:val="en-US"/>
+        </w:rPr>
+        <w:t xml:space="preserve"> </w:t>
+      </w:r>
+      <w:proofErr w:type="spellStart"/>
+      <w:r>
+        <w:rPr>
+          <w:sz w:val="24"/>
+          <w:szCs w:val="24"/>
+          <w:lang w:val="en-US"/>
+        </w:rPr>
+        <w:t>Organising</w:t>
+      </w:r>
+      <w:proofErr w:type="spellEnd"/>
+      <w:r>
+        <w:rPr>
+          <w:sz w:val="24"/>
+          <w:szCs w:val="24"/>
+          <w:lang w:val="en-US"/>
+        </w:rPr>
+        <w:t xml:space="preserve"> the data in a manner such that latency decreases. For example, storing a larger file in continuous blocks.</w:t>
+      </w:r>
+    </w:p>
+    <w:p>
+      <w:pPr>
+        <w:pStyle w:val="ListParagraph"/>
+        <w:numPr>
+          <w:ilvl w:val="0"/>
+          <w:numId w:val="6"/>
+        </w:numPr>
+        <w:spacing w:after="0"/>
+        <w:rPr>
+          <w:sz w:val="24"/>
+          <w:szCs w:val="24"/>
+          <w:lang w:val="en-US"/>
+        </w:rPr>
+      </w:pPr>
+      <w:r>
+        <w:rPr>
+          <w:b/>
+          <w:bCs/>
+          <w:sz w:val="24"/>
+          <w:szCs w:val="24"/>
+          <w:lang w:val="en-US"/>
+        </w:rPr>
+        <w:t>Non</w:t>
+      </w:r>
+      <w:r>
+        <w:rPr>
+          <w:b/>
+          <w:bCs/>
+          <w:sz w:val="24"/>
+          <w:szCs w:val="24"/>
+          <w:lang w:val="en-US"/>
+        </w:rPr>
+        <w:t>-volatile write buffers:</w:t>
+      </w:r>
+      <w:r>
+        <w:rPr>
+          <w:b/>
+          <w:bCs/>
+          <w:sz w:val="24"/>
+          <w:szCs w:val="24"/>
+          <w:lang w:val="en-US"/>
+        </w:rPr>
+        <w:t xml:space="preserve"> </w:t>
+      </w:r>
+      <w:r>
+        <w:rPr>
+          <w:sz w:val="24"/>
+          <w:szCs w:val="24"/>
+          <w:lang w:val="en-US"/>
+        </w:rPr>
+        <w:t>Use</w:t>
+      </w:r>
+      <w:r>
+        <w:rPr>
+          <w:sz w:val="24"/>
+          <w:szCs w:val="24"/>
+          <w:lang w:val="en-US"/>
+        </w:rPr>
+        <w:t xml:space="preserve"> NVRAM to speed up disk writes. For write-heavy systems, write to disk from NVRAM buffer when the buffer is full or the disk is idle. Allows recovery.</w:t>
+      </w:r>
+    </w:p>
+    <w:p>
+      <w:pPr>
+        <w:pStyle w:val="ListParagraph"/>
+        <w:numPr>
+          <w:ilvl w:val="0"/>
+          <w:numId w:val="6"/>
+        </w:numPr>
+        <w:spacing w:after="0"/>
+        <w:rPr>
+          <w:sz w:val="24"/>
+          <w:szCs w:val="24"/>
+          <w:lang w:val="en-US"/>
+        </w:rPr>
+      </w:pPr>
+      <w:r>
+        <w:rPr>
+          <w:b/>
+          <w:bCs/>
+          <w:sz w:val="24"/>
+          <w:szCs w:val="24"/>
+          <w:lang w:val="en-US"/>
+        </w:rPr>
+        <w:t>Log Disks:</w:t>
+      </w:r>
+      <w:r>
+        <w:rPr>
+          <w:sz w:val="24"/>
+          <w:szCs w:val="24"/>
+          <w:lang w:val="en-US"/>
+        </w:rPr>
+        <w:t xml:space="preserve"> A disk devoted to writing a sequential log of operations</w:t>
+      </w:r>
+      <w:r>
+        <w:rPr>
+          <w:sz w:val="24"/>
+          <w:szCs w:val="24"/>
+        </w:rPr>
+        <w:t>. As before, the data have to be written to their actual location on disk as well, but the log disk can do the write later, without the database system having to wait for the write to complete.</w:t>
+      </w:r>
+    </w:p>
+    <w:p>
+      <w:pPr>
+        <w:spacing w:after="0"/>
+        <w:rPr>
+          <w:sz w:val="24"/>
+          <w:szCs w:val="24"/>
+          <w:lang w:val="en-US"/>
+        </w:rPr>
+      </w:pPr>
+    </w:p>
+    <w:p>
+      <w:pPr>
+        <w:pStyle w:val="Heading4"/>
+        <w:spacing w:after="0"/>
+        <w:rPr>
+          <w:lang w:val="en-US"/>
+        </w:rPr>
+      </w:pPr>
+      <w:r>
+        <w:rPr>
+          <w:lang w:val="en-US"/>
+        </w:rPr>
+        <w:t>Flash Memory</w:t>
+      </w:r>
+    </w:p>
+    <w:p>
+      <w:pPr>
+        <w:pStyle w:val="ListParagraph"/>
         <w:spacing w:after="0"/>
         <w:ind w:left="1080"/>
         <w:rPr>
@@ -1465,279 +2001,740 @@
           <w:sz w:val="24"/>
           <w:szCs w:val="24"/>
         </w:rPr>
-        <w:t>A</w:t>
-      </w:r>
-      <w:r>
-        <w:rPr>
-          <w:sz w:val="24"/>
-          <w:szCs w:val="24"/>
-        </w:rPr>
-        <w:t xml:space="preserve"> </w:t>
-      </w:r>
-      <w:r>
-        <w:rPr>
-          <w:sz w:val="24"/>
-          <w:szCs w:val="24"/>
-        </w:rPr>
-        <w:t>block</w:t>
-      </w:r>
-      <w:r>
-        <w:rPr>
-          <w:sz w:val="24"/>
-          <w:szCs w:val="24"/>
-        </w:rPr>
-        <w:t xml:space="preserve"> </w:t>
-      </w:r>
-      <w:r>
-        <w:rPr>
-          <w:sz w:val="24"/>
-          <w:szCs w:val="24"/>
-        </w:rPr>
+        <w:t>T</w:t>
+      </w:r>
+      <w:r>
+        <w:rPr>
+          <w:sz w:val="24"/>
+          <w:szCs w:val="24"/>
+        </w:rPr>
+        <w:t>here are two types of flash memory,</w:t>
+      </w:r>
+      <w:r>
+        <w:rPr>
+          <w:sz w:val="24"/>
+          <w:szCs w:val="24"/>
+        </w:rPr>
+        <w:t xml:space="preserve"> </w:t>
+      </w:r>
+      <w:r>
+        <w:rPr>
+          <w:sz w:val="24"/>
+          <w:szCs w:val="24"/>
+        </w:rPr>
+        <w:t>NOR flash and NAND</w:t>
+      </w:r>
+      <w:r>
+        <w:rPr>
+          <w:sz w:val="24"/>
+          <w:szCs w:val="24"/>
+        </w:rPr>
+        <w:t xml:space="preserve"> </w:t>
+      </w:r>
+      <w:r>
+        <w:rPr>
+          <w:sz w:val="24"/>
+          <w:szCs w:val="24"/>
+        </w:rPr>
+        <w:t>flash.</w:t>
+      </w:r>
+      <w:r>
+        <w:rPr>
+          <w:sz w:val="24"/>
+          <w:szCs w:val="24"/>
+        </w:rPr>
+        <w:t xml:space="preserve"> </w:t>
+      </w:r>
+      <w:r>
+        <w:rPr>
+          <w:sz w:val="24"/>
+          <w:szCs w:val="24"/>
+        </w:rPr>
+        <w:t>NOR</w:t>
+      </w:r>
+      <w:r>
+        <w:rPr>
+          <w:sz w:val="24"/>
+          <w:szCs w:val="24"/>
+        </w:rPr>
+        <w:t xml:space="preserve"> </w:t>
+      </w:r>
+      <w:r>
+        <w:rPr>
+          <w:sz w:val="24"/>
+          <w:szCs w:val="24"/>
+        </w:rPr>
+        <w:t>flash</w:t>
+      </w:r>
+      <w:r>
+        <w:rPr>
+          <w:sz w:val="24"/>
+          <w:szCs w:val="24"/>
+        </w:rPr>
+        <w:t xml:space="preserve"> </w:t>
+      </w:r>
+      <w:r>
+        <w:rPr>
+          <w:sz w:val="24"/>
+          <w:szCs w:val="24"/>
+        </w:rPr>
+        <w:t>allows</w:t>
+      </w:r>
+      <w:r>
+        <w:rPr>
+          <w:sz w:val="24"/>
+          <w:szCs w:val="24"/>
+        </w:rPr>
+        <w:t xml:space="preserve"> </w:t>
+      </w:r>
+      <w:r>
+        <w:rPr>
+          <w:sz w:val="24"/>
+          <w:szCs w:val="24"/>
+        </w:rPr>
+        <w:t>random</w:t>
+      </w:r>
+      <w:r>
+        <w:rPr>
+          <w:sz w:val="24"/>
+          <w:szCs w:val="24"/>
+        </w:rPr>
+        <w:t xml:space="preserve"> </w:t>
+      </w:r>
+      <w:r>
+        <w:rPr>
+          <w:sz w:val="24"/>
+          <w:szCs w:val="24"/>
+        </w:rPr>
+        <w:t>access</w:t>
+      </w:r>
+      <w:r>
+        <w:rPr>
+          <w:sz w:val="24"/>
+          <w:szCs w:val="24"/>
+        </w:rPr>
+        <w:t xml:space="preserve"> </w:t>
+      </w:r>
+      <w:r>
+        <w:rPr>
+          <w:sz w:val="24"/>
+          <w:szCs w:val="24"/>
+        </w:rPr>
+        <w:t>to</w:t>
+      </w:r>
+      <w:r>
+        <w:rPr>
+          <w:sz w:val="24"/>
+          <w:szCs w:val="24"/>
+        </w:rPr>
+        <w:t xml:space="preserve"> </w:t>
+      </w:r>
+      <w:r>
+        <w:rPr>
+          <w:sz w:val="24"/>
+          <w:szCs w:val="24"/>
+        </w:rPr>
+        <w:t>individual</w:t>
+      </w:r>
+      <w:r>
+        <w:rPr>
+          <w:sz w:val="24"/>
+          <w:szCs w:val="24"/>
+        </w:rPr>
+        <w:t xml:space="preserve"> </w:t>
+      </w:r>
+      <w:r>
+        <w:rPr>
+          <w:sz w:val="24"/>
+          <w:szCs w:val="24"/>
+        </w:rPr>
+        <w:t>words</w:t>
+      </w:r>
+      <w:r>
+        <w:rPr>
+          <w:sz w:val="24"/>
+          <w:szCs w:val="24"/>
+        </w:rPr>
+        <w:t xml:space="preserve"> </w:t>
+      </w:r>
+      <w:r>
+        <w:rPr>
+          <w:sz w:val="24"/>
+          <w:szCs w:val="24"/>
+        </w:rPr>
+        <w:t>of</w:t>
+      </w:r>
+      <w:r>
+        <w:rPr>
+          <w:sz w:val="24"/>
+          <w:szCs w:val="24"/>
+        </w:rPr>
+        <w:t xml:space="preserve"> </w:t>
+      </w:r>
+      <w:r>
+        <w:rPr>
+          <w:sz w:val="24"/>
+          <w:szCs w:val="24"/>
+        </w:rPr>
+        <w:t>memory,</w:t>
+      </w:r>
+      <w:r>
+        <w:rPr>
+          <w:sz w:val="24"/>
+          <w:szCs w:val="24"/>
+        </w:rPr>
+        <w:t xml:space="preserve"> </w:t>
+      </w:r>
+      <w:r>
+        <w:rPr>
+          <w:sz w:val="24"/>
+          <w:szCs w:val="24"/>
+        </w:rPr>
+        <w:t xml:space="preserve">and has read time comparable to main memory. </w:t>
+      </w:r>
+    </w:p>
+    <w:p>
+      <w:pPr>
+        <w:pStyle w:val="ListParagraph"/>
+        <w:spacing w:after="0"/>
+        <w:ind w:left="1080"/>
+        <w:rPr>
+          <w:sz w:val="24"/>
+          <w:szCs w:val="24"/>
+        </w:rPr>
+      </w:pPr>
+      <w:r>
+        <w:rPr>
+          <w:sz w:val="24"/>
+          <w:szCs w:val="24"/>
+        </w:rPr>
+        <w:t xml:space="preserve">However, unlike NOR flash, reading from NAND flash requires an entire page of data, typically consisting of between 512 and 4096 bytes, to be fetched from NAND flash into main memory. Pages in a NAND flash are thus similar to sectors in a magnetic disk. </w:t>
+      </w:r>
+    </w:p>
+    <w:p>
+      <w:pPr>
+        <w:pStyle w:val="ListParagraph"/>
+        <w:spacing w:after="0"/>
+        <w:ind w:left="1080"/>
+        <w:rPr>
+          <w:sz w:val="24"/>
+          <w:szCs w:val="24"/>
+        </w:rPr>
+      </w:pPr>
+      <w:r>
+        <w:rPr>
+          <w:sz w:val="24"/>
+          <w:szCs w:val="24"/>
+        </w:rPr>
+        <w:t>But NAND flash is significantly cheaper than NOR flash, and has much higher storage capacity, and is by far the more widely used</w:t>
+      </w:r>
+      <w:r>
+        <w:rPr>
+          <w:sz w:val="24"/>
+          <w:szCs w:val="24"/>
+        </w:rPr>
+        <w:t>.</w:t>
+      </w:r>
+    </w:p>
+    <w:p>
+      <w:pPr>
+        <w:pStyle w:val="ListParagraph"/>
+        <w:spacing w:after="0"/>
+        <w:ind w:left="1080"/>
+        <w:rPr>
+          <w:sz w:val="24"/>
+          <w:szCs w:val="24"/>
+        </w:rPr>
+      </w:pPr>
+      <w:r>
+        <w:rPr>
+          <w:sz w:val="24"/>
+          <w:szCs w:val="24"/>
+        </w:rPr>
+        <w:t>A write to a page of flash memory</w:t>
+      </w:r>
+      <w:r>
+        <w:rPr>
+          <w:sz w:val="24"/>
+          <w:szCs w:val="24"/>
+        </w:rPr>
+        <w:t xml:space="preserve"> </w:t>
+      </w:r>
+      <w:r>
+        <w:rPr>
+          <w:sz w:val="24"/>
+          <w:szCs w:val="24"/>
+        </w:rPr>
+        <w:t>typically takes a few microseconds. However, once written, a page of flash memory cannot be directly overwritten. Instead, it has to be erased and rewritten subsequently</w:t>
+      </w:r>
+      <w:r>
+        <w:rPr>
+          <w:sz w:val="24"/>
+          <w:szCs w:val="24"/>
+        </w:rPr>
+        <w:t>.</w:t>
+      </w:r>
+    </w:p>
+    <w:p>
+      <w:pPr>
+        <w:spacing w:after="0"/>
+        <w:rPr>
+          <w:sz w:val="24"/>
+          <w:szCs w:val="24"/>
+        </w:rPr>
+      </w:pPr>
+    </w:p>
+    <w:p>
+      <w:pPr>
+        <w:pStyle w:val="Heading3"/>
+        <w:spacing w:after="0"/>
+        <w:rPr>
+          <w:lang w:val="en-US"/>
+        </w:rPr>
+      </w:pPr>
+      <w:r>
+        <w:rPr>
+          <w:lang w:val="en-US"/>
+        </w:rPr>
+        <w:t>Redundant Array of Independent Disks (</w:t>
+      </w:r>
+      <w:r>
+        <w:rPr>
+          <w:lang w:val="en-US"/>
+        </w:rPr>
+        <w:t>RAID</w:t>
+      </w:r>
+      <w:r>
+        <w:rPr>
+          <w:lang w:val="en-US"/>
+        </w:rPr>
+        <w:t>)</w:t>
+      </w:r>
+    </w:p>
+    <w:p>
+      <w:pPr>
+        <w:pStyle w:val="ListParagraph"/>
+        <w:spacing w:after="0"/>
+        <w:ind w:left="1080"/>
+        <w:rPr>
+          <w:sz w:val="24"/>
+          <w:szCs w:val="24"/>
+        </w:rPr>
+      </w:pPr>
+      <w:r>
+        <w:rPr>
+          <w:sz w:val="24"/>
+          <w:szCs w:val="24"/>
+        </w:rPr>
+        <w:t>The</w:t>
+      </w:r>
+      <w:r>
+        <w:rPr>
+          <w:sz w:val="24"/>
+          <w:szCs w:val="24"/>
+        </w:rPr>
+        <w:t xml:space="preserve"> </w:t>
+      </w:r>
+      <w:r>
+        <w:rPr>
+          <w:sz w:val="24"/>
+          <w:szCs w:val="24"/>
+        </w:rPr>
+        <w:t>data-storage requirements</w:t>
+      </w:r>
+      <w:r>
+        <w:rPr>
+          <w:sz w:val="24"/>
+          <w:szCs w:val="24"/>
+        </w:rPr>
+        <w:t xml:space="preserve"> </w:t>
+      </w:r>
+      <w:r>
+        <w:rPr>
+          <w:sz w:val="24"/>
+          <w:szCs w:val="24"/>
+        </w:rPr>
+        <w:t>of some applications have been growing so fast that a large number of disks are needed to store their data, even though disk-drive capacities have been growing very fast.</w:t>
+      </w:r>
+    </w:p>
+    <w:p>
+      <w:pPr>
+        <w:pStyle w:val="ListParagraph"/>
+        <w:spacing w:after="0"/>
+        <w:ind w:left="1080"/>
+        <w:rPr>
+          <w:sz w:val="24"/>
+          <w:szCs w:val="24"/>
+        </w:rPr>
+      </w:pPr>
+      <w:r>
+        <w:rPr>
+          <w:sz w:val="24"/>
+          <w:szCs w:val="24"/>
+        </w:rPr>
+        <w:t>D</w:t>
+      </w:r>
+      <w:r>
+        <w:rPr>
+          <w:sz w:val="24"/>
+          <w:szCs w:val="24"/>
+        </w:rPr>
+        <w:t>isk-organization techniques, collectively called redundant arrays of independent disks (RAID), have been proposed to achieve improved performance and reliability</w:t>
+      </w:r>
+      <w:r>
+        <w:rPr>
+          <w:sz w:val="24"/>
+          <w:szCs w:val="24"/>
+        </w:rPr>
+        <w:t>.</w:t>
+      </w:r>
+    </w:p>
+    <w:p>
+      <w:pPr>
+        <w:pStyle w:val="ListParagraph"/>
+        <w:spacing w:after="0"/>
+        <w:ind w:left="1080"/>
+        <w:rPr>
+          <w:sz w:val="24"/>
+          <w:szCs w:val="24"/>
+        </w:rPr>
+      </w:pPr>
+    </w:p>
+    <w:p>
+      <w:pPr>
+        <w:pStyle w:val="Heading4"/>
+        <w:spacing w:after="0"/>
+      </w:pPr>
+      <w:r>
+        <w:t>Improvement of Reliability via Redundancy</w:t>
+      </w:r>
+    </w:p>
+    <w:p>
+      <w:pPr>
+        <w:spacing w:after="0"/>
+        <w:ind w:left="1080"/>
+        <w:rPr>
+          <w:b/>
+          <w:bCs/>
+          <w:sz w:val="24"/>
+          <w:szCs w:val="24"/>
+        </w:rPr>
+      </w:pPr>
+    </w:p>
+    <w:p>
+      <w:pPr>
+        <w:spacing w:after="0"/>
+        <w:ind w:left="1080"/>
+        <w:rPr>
+          <w:sz w:val="24"/>
+          <w:szCs w:val="24"/>
+        </w:rPr>
+      </w:pPr>
+      <w:r>
+        <w:rPr>
+          <w:sz w:val="24"/>
+          <w:szCs w:val="24"/>
+        </w:rPr>
+        <w:t>The chance that at least one disk out of a set of N disks will fail is much higher than the chance that a specific single disk will fail.</w:t>
+      </w:r>
+    </w:p>
+    <w:p>
+      <w:pPr>
+        <w:spacing w:after="0"/>
+        <w:ind w:left="1080"/>
+        <w:rPr>
+          <w:sz w:val="24"/>
+          <w:szCs w:val="24"/>
+        </w:rPr>
+      </w:pPr>
+      <w:r>
+        <w:rPr>
+          <w:sz w:val="24"/>
+          <w:szCs w:val="24"/>
+        </w:rPr>
+        <w:lastRenderedPageBreak/>
+        <w:t>The solution to the problem of reliability is to introduce redundancy;</w:t>
+      </w:r>
+      <w:r>
+        <w:rPr>
+          <w:sz w:val="24"/>
+          <w:szCs w:val="24"/>
+        </w:rPr>
+        <w:t xml:space="preserve"> </w:t>
+      </w:r>
+      <w:r>
+        <w:rPr>
+          <w:sz w:val="24"/>
+          <w:szCs w:val="24"/>
+        </w:rPr>
+        <w:t>that</w:t>
+      </w:r>
+      <w:r>
+        <w:rPr>
+          <w:sz w:val="24"/>
+          <w:szCs w:val="24"/>
+        </w:rPr>
+        <w:t xml:space="preserve"> </w:t>
+      </w:r>
+      <w:r>
+        <w:rPr>
+          <w:sz w:val="24"/>
+          <w:szCs w:val="24"/>
+        </w:rPr>
+        <w:t>is, we store extra information that is not needed normally, but that can be used in the event of failure of a disk to rebuild the lost information.</w:t>
+      </w:r>
+    </w:p>
+    <w:p>
+      <w:pPr>
+        <w:spacing w:after="0"/>
+        <w:ind w:left="1080"/>
+        <w:rPr>
+          <w:sz w:val="24"/>
+          <w:szCs w:val="24"/>
+        </w:rPr>
+      </w:pPr>
+    </w:p>
+    <w:p>
+      <w:pPr>
+        <w:spacing w:after="0"/>
+        <w:ind w:left="1080"/>
+        <w:rPr>
+          <w:sz w:val="24"/>
+          <w:szCs w:val="24"/>
+        </w:rPr>
+      </w:pPr>
+      <w:r>
+        <w:rPr>
+          <w:sz w:val="24"/>
+          <w:szCs w:val="24"/>
+        </w:rPr>
+        <w:t>The simplest (but most expensive) approach to introducing redundancy is to duplicate every disk. This technique is called mirroring (or, sometimes, shadowing)</w:t>
+      </w:r>
+    </w:p>
+    <w:p>
+      <w:pPr>
+        <w:pStyle w:val="Heading4"/>
+        <w:spacing w:after="0"/>
+      </w:pPr>
+      <w:r>
+        <w:t>Improvement in Performance via Parallelis</w:t>
+      </w:r>
+      <w:r>
+        <w:t>m</w:t>
+      </w:r>
+    </w:p>
+    <w:p>
+      <w:pPr>
+        <w:spacing w:after="0"/>
+        <w:ind w:left="1095"/>
+      </w:pPr>
+      <w:r>
+        <w:t>With disk mirroring,</w:t>
+      </w:r>
+      <w:r>
+        <w:t xml:space="preserve"> </w:t>
+      </w:r>
+      <w:r>
+        <w:t>the</w:t>
+      </w:r>
+      <w:r>
+        <w:t xml:space="preserve"> </w:t>
+      </w:r>
+      <w:r>
+        <w:t>rate</w:t>
+      </w:r>
+      <w:r>
+        <w:t xml:space="preserve"> </w:t>
+      </w:r>
+      <w:r>
+        <w:t>at</w:t>
+      </w:r>
+      <w:r>
+        <w:t xml:space="preserve"> </w:t>
+      </w:r>
+      <w:r>
+        <w:t>which</w:t>
+      </w:r>
+      <w:r>
+        <w:t xml:space="preserve"> </w:t>
+      </w:r>
+      <w:r>
+        <w:t>read</w:t>
+      </w:r>
+      <w:r>
+        <w:t xml:space="preserve"> </w:t>
+      </w:r>
+      <w:r>
+        <w:t>requests</w:t>
+      </w:r>
+      <w:r>
+        <w:t xml:space="preserve"> </w:t>
+      </w:r>
+      <w:r>
+        <w:t>can</w:t>
+      </w:r>
+      <w:r>
+        <w:t xml:space="preserve"> </w:t>
+      </w:r>
+      <w:r>
+        <w:t>be</w:t>
+      </w:r>
+      <w:r>
+        <w:t xml:space="preserve"> </w:t>
+      </w:r>
+      <w:r>
+        <w:t>handled</w:t>
+      </w:r>
+      <w:r>
+        <w:t xml:space="preserve"> </w:t>
+      </w:r>
+      <w:r>
         <w:t>is</w:t>
       </w:r>
       <w:r>
-        <w:rPr>
-          <w:sz w:val="24"/>
-          <w:szCs w:val="24"/>
-        </w:rPr>
-        <w:t xml:space="preserve"> </w:t>
-      </w:r>
-      <w:r>
-        <w:rPr>
-          <w:sz w:val="24"/>
-          <w:szCs w:val="24"/>
-        </w:rPr>
-        <w:t>a</w:t>
-      </w:r>
-      <w:r>
-        <w:rPr>
-          <w:sz w:val="24"/>
-          <w:szCs w:val="24"/>
-        </w:rPr>
-        <w:t xml:space="preserve"> </w:t>
-      </w:r>
-      <w:r>
-        <w:rPr>
-          <w:sz w:val="24"/>
-          <w:szCs w:val="24"/>
-        </w:rPr>
-        <w:t>logical unit consisting of a fixed number of contiguous sectors. Block sizes range from 512 bytes to several</w:t>
-      </w:r>
-      <w:r>
-        <w:rPr>
-          <w:sz w:val="24"/>
-          <w:szCs w:val="24"/>
-        </w:rPr>
-        <w:t xml:space="preserve"> </w:t>
-      </w:r>
-      <w:r>
-        <w:rPr>
-          <w:sz w:val="24"/>
-          <w:szCs w:val="24"/>
-        </w:rPr>
-        <w:t>kilobytes.</w:t>
-      </w:r>
-    </w:p>
-    <w:p>
-      <w:pPr>
-        <w:spacing w:after="0"/>
-        <w:ind w:left="1080"/>
-        <w:rPr>
-          <w:sz w:val="24"/>
-          <w:szCs w:val="24"/>
-        </w:rPr>
-      </w:pPr>
-    </w:p>
-    <w:p>
-      <w:pPr>
-        <w:spacing w:after="0"/>
-        <w:ind w:left="1080"/>
-        <w:rPr>
-          <w:sz w:val="24"/>
-          <w:szCs w:val="24"/>
-        </w:rPr>
-      </w:pPr>
-      <w:r>
-        <w:rPr>
-          <w:sz w:val="24"/>
-          <w:szCs w:val="24"/>
-        </w:rPr>
-        <w:t>A</w:t>
-      </w:r>
-      <w:r>
-        <w:rPr>
-          <w:sz w:val="24"/>
-          <w:szCs w:val="24"/>
-        </w:rPr>
-        <w:t xml:space="preserve"> </w:t>
-      </w:r>
-      <w:r>
-        <w:rPr>
-          <w:sz w:val="24"/>
-          <w:szCs w:val="24"/>
-        </w:rPr>
-        <w:t xml:space="preserve">sequence of requests for blocks from disk may be classified as a sequential access pattern or a </w:t>
-      </w:r>
-      <w:r>
-        <w:rPr>
-          <w:sz w:val="24"/>
-          <w:szCs w:val="24"/>
-        </w:rPr>
-        <w:t>random-access</w:t>
-      </w:r>
-      <w:r>
-        <w:rPr>
-          <w:sz w:val="24"/>
-          <w:szCs w:val="24"/>
-        </w:rPr>
-        <w:t xml:space="preserve"> pattern. In a sequential access pattern, successive requests are for successive block numbers,</w:t>
-      </w:r>
-      <w:r>
-        <w:rPr>
-          <w:sz w:val="24"/>
-          <w:szCs w:val="24"/>
-        </w:rPr>
-        <w:t xml:space="preserve"> </w:t>
-      </w:r>
-      <w:r>
-        <w:rPr>
-          <w:sz w:val="24"/>
-          <w:szCs w:val="24"/>
-        </w:rPr>
-        <w:t>which are</w:t>
-      </w:r>
-      <w:r>
-        <w:rPr>
-          <w:sz w:val="24"/>
-          <w:szCs w:val="24"/>
-        </w:rPr>
-        <w:t xml:space="preserve"> </w:t>
-      </w:r>
-      <w:r>
-        <w:rPr>
-          <w:sz w:val="24"/>
-          <w:szCs w:val="24"/>
-        </w:rPr>
-        <w:t>on</w:t>
-      </w:r>
-      <w:r>
-        <w:rPr>
-          <w:sz w:val="24"/>
-          <w:szCs w:val="24"/>
-        </w:rPr>
-        <w:t xml:space="preserve"> </w:t>
-      </w:r>
-      <w:r>
-        <w:rPr>
-          <w:sz w:val="24"/>
-          <w:szCs w:val="24"/>
-        </w:rPr>
-        <w:t>the</w:t>
-      </w:r>
-      <w:r>
-        <w:rPr>
-          <w:sz w:val="24"/>
-          <w:szCs w:val="24"/>
-        </w:rPr>
-        <w:t xml:space="preserve"> </w:t>
-      </w:r>
-      <w:r>
-        <w:rPr>
-          <w:sz w:val="24"/>
-          <w:szCs w:val="24"/>
-        </w:rPr>
-        <w:t>same</w:t>
-      </w:r>
-      <w:r>
-        <w:rPr>
-          <w:sz w:val="24"/>
-          <w:szCs w:val="24"/>
-        </w:rPr>
-        <w:t xml:space="preserve"> </w:t>
-      </w:r>
-      <w:r>
-        <w:rPr>
-          <w:sz w:val="24"/>
-          <w:szCs w:val="24"/>
-        </w:rPr>
-        <w:t>track,</w:t>
-      </w:r>
-      <w:r>
-        <w:rPr>
-          <w:sz w:val="24"/>
-          <w:szCs w:val="24"/>
-        </w:rPr>
-        <w:t xml:space="preserve"> </w:t>
-      </w:r>
-      <w:r>
-        <w:rPr>
-          <w:sz w:val="24"/>
-          <w:szCs w:val="24"/>
-        </w:rPr>
-        <w:t>or</w:t>
-      </w:r>
-      <w:r>
-        <w:rPr>
-          <w:sz w:val="24"/>
-          <w:szCs w:val="24"/>
-        </w:rPr>
-        <w:t xml:space="preserve"> </w:t>
-      </w:r>
-      <w:r>
-        <w:rPr>
-          <w:sz w:val="24"/>
-          <w:szCs w:val="24"/>
-        </w:rPr>
-        <w:t>on adjacent tracks.</w:t>
-      </w:r>
-    </w:p>
-    <w:p>
-      <w:pPr>
-        <w:spacing w:after="0"/>
-        <w:ind w:left="1080"/>
-        <w:rPr>
-          <w:sz w:val="24"/>
-          <w:szCs w:val="24"/>
-        </w:rPr>
-      </w:pPr>
-    </w:p>
-    <w:p>
-      <w:pPr>
-        <w:spacing w:after="0"/>
-        <w:ind w:left="1080"/>
-        <w:rPr>
-          <w:sz w:val="24"/>
-          <w:szCs w:val="24"/>
-          <w:lang w:val="en-US"/>
-        </w:rPr>
-      </w:pPr>
-      <w:r>
-        <w:rPr>
-          <w:sz w:val="24"/>
-          <w:szCs w:val="24"/>
-        </w:rPr>
-        <w:t>I</w:t>
-      </w:r>
-      <w:r>
-        <w:rPr>
-          <w:sz w:val="24"/>
-          <w:szCs w:val="24"/>
-        </w:rPr>
-        <w:t xml:space="preserve">n a </w:t>
-      </w:r>
-      <w:r>
-        <w:rPr>
-          <w:sz w:val="24"/>
-          <w:szCs w:val="24"/>
-        </w:rPr>
-        <w:t>random-access</w:t>
-      </w:r>
-      <w:r>
-        <w:rPr>
-          <w:sz w:val="24"/>
-          <w:szCs w:val="24"/>
-        </w:rPr>
-        <w:t xml:space="preserve"> pattern, successive requests are for blocks that are randomly located on disk. Each such request would require a seek.</w:t>
+        <w:t xml:space="preserve"> </w:t>
+      </w:r>
+      <w:r>
+        <w:t>doubled,</w:t>
+      </w:r>
+      <w:r>
+        <w:t xml:space="preserve"> </w:t>
+      </w:r>
+      <w:r>
+        <w:t>since</w:t>
+      </w:r>
+      <w:r>
+        <w:t xml:space="preserve"> </w:t>
+      </w:r>
+      <w:r>
+        <w:t xml:space="preserve">read requests can be sent to either disk. </w:t>
+      </w:r>
+    </w:p>
+    <w:p>
+      <w:pPr>
+        <w:spacing w:after="0"/>
+        <w:ind w:left="1095"/>
+      </w:pPr>
+      <w:r>
+        <w:t>The transfer rate of each read is the same as in a single-disk system, but the number of reads per unit time has doubled.</w:t>
+      </w:r>
+    </w:p>
+    <w:p>
+      <w:pPr>
+        <w:spacing w:after="0"/>
+        <w:ind w:left="1095"/>
+      </w:pPr>
+      <w:r>
+        <w:t>With multiple disks, we can improve the transfer rate as well (or instead) by striping data across multiple disks.</w:t>
+      </w:r>
+    </w:p>
+    <w:p>
+      <w:pPr>
+        <w:spacing w:after="0"/>
+        <w:ind w:left="1095"/>
+      </w:pPr>
+    </w:p>
+    <w:p>
+      <w:pPr>
+        <w:spacing w:after="0"/>
+        <w:ind w:left="1095"/>
+      </w:pPr>
+      <w:r>
+        <w:rPr>
+          <w:b/>
+          <w:bCs/>
+        </w:rPr>
+        <w:t>B</w:t>
+      </w:r>
+      <w:r>
+        <w:rPr>
+          <w:b/>
+          <w:bCs/>
+        </w:rPr>
+        <w:t>it</w:t>
+      </w:r>
+      <w:r>
+        <w:rPr>
+          <w:b/>
+          <w:bCs/>
+        </w:rPr>
+        <w:t>-</w:t>
+      </w:r>
+      <w:r>
+        <w:rPr>
+          <w:b/>
+          <w:bCs/>
+        </w:rPr>
+        <w:t>level striping</w:t>
+      </w:r>
+      <w:r>
+        <w:t xml:space="preserve">: </w:t>
+      </w:r>
+      <w:r>
+        <w:t xml:space="preserve">if we have an array of eight disks, we write bit </w:t>
+      </w:r>
+      <w:proofErr w:type="spellStart"/>
+      <w:r>
+        <w:t>i</w:t>
+      </w:r>
+      <w:proofErr w:type="spellEnd"/>
+      <w:r>
+        <w:t xml:space="preserve"> of each byte to disk </w:t>
+      </w:r>
+      <w:proofErr w:type="spellStart"/>
+      <w:r>
+        <w:t>i</w:t>
+      </w:r>
+      <w:proofErr w:type="spellEnd"/>
+      <w:r>
+        <w:t>. The array of eight disks can be treated as a single disk with sectors that are eight times the normal size, and, more important</w:t>
+      </w:r>
+      <w:r>
+        <w:t>ly</w:t>
+      </w:r>
+      <w:r>
+        <w:t>, that has eight times the transfer rate. In such an organization, every disk participates in every access</w:t>
+      </w:r>
+      <w:r>
+        <w:t>.</w:t>
+      </w:r>
+    </w:p>
+    <w:p>
+      <w:pPr>
+        <w:spacing w:after="0"/>
+        <w:ind w:left="1095"/>
+      </w:pPr>
+    </w:p>
+    <w:p>
+      <w:pPr>
+        <w:spacing w:after="0"/>
+        <w:ind w:left="1095"/>
+      </w:pPr>
+      <w:r>
+        <w:rPr>
+          <w:b/>
+          <w:bCs/>
+        </w:rPr>
+        <w:t>Block-level striping</w:t>
+      </w:r>
+      <w:r>
+        <w:t xml:space="preserve"> stripes blocks across multiple disks. It treats the array of disks as a single large disk, and it gives blocks logical numbers; we assume the block numbers start from 0. With an array of n disks, block-level striping assigns logical block </w:t>
+      </w:r>
+      <w:proofErr w:type="spellStart"/>
+      <w:r>
+        <w:t>i</w:t>
+      </w:r>
+      <w:proofErr w:type="spellEnd"/>
+      <w:r>
+        <w:t xml:space="preserve"> of the disk array to disk (</w:t>
+      </w:r>
+      <w:proofErr w:type="spellStart"/>
+      <w:r>
+        <w:t>i</w:t>
+      </w:r>
+      <w:proofErr w:type="spellEnd"/>
+      <w:r>
+        <w:t xml:space="preserve"> mod n) + 1</w:t>
       </w:r>
     </w:p>
     <w:sectPr>
@@ -1753,6 +2750,181 @@
 <file path=word/numbering.xml><?xml version="1.0" encoding="utf-8"?>
 <w:numbering xmlns:wpc="http://schemas.microsoft.com/office/word/2010/wordprocessingCanvas" xmlns:cx="http://schemas.microsoft.com/office/drawing/2014/chartex" xmlns:cx1="http://schemas.microsoft.com/office/drawing/2015/9/8/chartex" xmlns:cx2="http://schemas.microsoft.com/office/drawing/2015/10/21/chartex" xmlns:cx3="http://schemas.microsoft.com/office/drawing/2016/5/9/chartex" xmlns:cx4="http://schemas.microsoft.com/office/drawing/2016/5/10/chartex" xmlns:cx5="http://schemas.microsoft.com/office/drawing/2016/5/11/chartex" xmlns:cx6="http://schemas.microsoft.com/office/drawing/2016/5/12/chartex" xmlns:cx7="http://schemas.microsoft.com/office/drawing/2016/5/13/chartex" xmlns:cx8="http://schemas.microsoft.com/office/drawing/2016/5/14/chartex" xmlns:mc="http://schemas.openxmlformats.org/markup-compatibility/2006" xmlns:aink="http://schemas.microsoft.com/office/drawing/2016/ink" xmlns:am3d="http://schemas.microsoft.com/office/drawing/2017/model3d" xmlns:o="urn:schemas-microsoft-com:office:office" xmlns:oel="http://schemas.microsoft.com/office/2019/extlst" xmlns:r="http://schemas.openxmlformats.org/officeDocument/2006/relationships" xmlns:m="http://schemas.openxmlformats.org/officeDocument/2006/math" xmlns:v="urn:schemas-microsoft-com:vml" xmlns:wp14="http://schemas.microsoft.com/office/word/2010/wordprocessingDrawing" xmlns:wp="http://schemas.openxmlformats.org/drawingml/2006/wordprocessingDrawing" xmlns:w10="urn:schemas-microsoft-com:office:word" xmlns:w="http://schemas.openxmlformats.org/wordprocessingml/2006/main" xmlns:w14="http://schemas.microsoft.com/office/word/2010/wordml" xmlns:w15="http://schemas.microsoft.com/office/word/2012/wordml" xmlns:w16cex="http://schemas.microsoft.com/office/word/2018/wordml/cex" xmlns:w16cid="http://schemas.microsoft.com/office/word/2016/wordml/cid" xmlns:w16="http://schemas.microsoft.com/office/word/2018/wordml" xmlns:w16du="http://schemas.microsoft.com/office/word/2023/wordml/word16du" xmlns:w16sdtdh="http://schemas.microsoft.com/office/word/2020/wordml/sdtdatahash" xmlns:w16sdtfl="http://schemas.microsoft.com/office/word/2024/wordml/sdtformatlock" xmlns:w16se="http://schemas.microsoft.com/office/word/2015/wordml/symex" xmlns:wpg="http://schemas.microsoft.com/office/word/2010/wordprocessingGroup" xmlns:wpi="http://schemas.microsoft.com/office/word/2010/wordprocessingInk" xmlns:wne="http://schemas.microsoft.com/office/word/2006/wordml" xmlns:wps="http://schemas.microsoft.com/office/word/2010/wordprocessingShape" mc:Ignorable="w14 w15 w16se w16cid w16 w16cex w16sdtdh w16sdtfl w16du wp14">
   <w:abstractNum w:abstractNumId="0" w15:restartNumberingAfterBreak="0">
+    <w:nsid w:val="0A4D60CC"/>
+    <w:multiLevelType w:val="hybridMultilevel"/>
+    <w:tmpl w:val="95B27936"/>
+    <w:lvl w:ilvl="0" w:tplc="5F4A1D12">
+      <w:start w:val="1"/>
+      <w:numFmt w:val="lowerLetter"/>
+      <w:lvlText w:val="%1."/>
+      <w:lvlJc w:val="left"/>
+      <w:pPr>
+        <w:ind w:left="1440" w:hanging="360"/>
+      </w:pPr>
+      <w:rPr>
+        <w:rFonts w:hint="default"/>
+      </w:rPr>
+    </w:lvl>
+    <w:lvl w:ilvl="1" w:tplc="40090019" w:tentative="1">
+      <w:start w:val="1"/>
+      <w:numFmt w:val="lowerLetter"/>
+      <w:lvlText w:val="%2."/>
+      <w:lvlJc w:val="left"/>
+      <w:pPr>
+        <w:ind w:left="2160" w:hanging="360"/>
+      </w:pPr>
+    </w:lvl>
+    <w:lvl w:ilvl="2" w:tplc="4009001B" w:tentative="1">
+      <w:start w:val="1"/>
+      <w:numFmt w:val="lowerRoman"/>
+      <w:lvlText w:val="%3."/>
+      <w:lvlJc w:val="right"/>
+      <w:pPr>
+        <w:ind w:left="2880" w:hanging="180"/>
+      </w:pPr>
+    </w:lvl>
+    <w:lvl w:ilvl="3" w:tplc="4009000F" w:tentative="1">
+      <w:start w:val="1"/>
+      <w:numFmt w:val="decimal"/>
+      <w:lvlText w:val="%4."/>
+      <w:lvlJc w:val="left"/>
+      <w:pPr>
+        <w:ind w:left="3600" w:hanging="360"/>
+      </w:pPr>
+    </w:lvl>
+    <w:lvl w:ilvl="4" w:tplc="40090019" w:tentative="1">
+      <w:start w:val="1"/>
+      <w:numFmt w:val="lowerLetter"/>
+      <w:lvlText w:val="%5."/>
+      <w:lvlJc w:val="left"/>
+      <w:pPr>
+        <w:ind w:left="4320" w:hanging="360"/>
+      </w:pPr>
+    </w:lvl>
+    <w:lvl w:ilvl="5" w:tplc="4009001B" w:tentative="1">
+      <w:start w:val="1"/>
+      <w:numFmt w:val="lowerRoman"/>
+      <w:lvlText w:val="%6."/>
+      <w:lvlJc w:val="right"/>
+      <w:pPr>
+        <w:ind w:left="5040" w:hanging="180"/>
+      </w:pPr>
+    </w:lvl>
+    <w:lvl w:ilvl="6" w:tplc="4009000F" w:tentative="1">
+      <w:start w:val="1"/>
+      <w:numFmt w:val="decimal"/>
+      <w:lvlText w:val="%7."/>
+      <w:lvlJc w:val="left"/>
+      <w:pPr>
+        <w:ind w:left="5760" w:hanging="360"/>
+      </w:pPr>
+    </w:lvl>
+    <w:lvl w:ilvl="7" w:tplc="40090019" w:tentative="1">
+      <w:start w:val="1"/>
+      <w:numFmt w:val="lowerLetter"/>
+      <w:lvlText w:val="%8."/>
+      <w:lvlJc w:val="left"/>
+      <w:pPr>
+        <w:ind w:left="6480" w:hanging="360"/>
+      </w:pPr>
+    </w:lvl>
+    <w:lvl w:ilvl="8" w:tplc="4009001B" w:tentative="1">
+      <w:start w:val="1"/>
+      <w:numFmt w:val="lowerRoman"/>
+      <w:lvlText w:val="%9."/>
+      <w:lvlJc w:val="right"/>
+      <w:pPr>
+        <w:ind w:left="7200" w:hanging="180"/>
+      </w:pPr>
+    </w:lvl>
+  </w:abstractNum>
+  <w:abstractNum w:abstractNumId="1" w15:restartNumberingAfterBreak="0">
+    <w:nsid w:val="19300D14"/>
+    <w:multiLevelType w:val="hybridMultilevel"/>
+    <w:tmpl w:val="DF008C92"/>
+    <w:lvl w:ilvl="0" w:tplc="4009000F">
+      <w:start w:val="1"/>
+      <w:numFmt w:val="decimal"/>
+      <w:lvlText w:val="%1."/>
+      <w:lvlJc w:val="left"/>
+      <w:pPr>
+        <w:ind w:left="720" w:hanging="360"/>
+      </w:pPr>
+    </w:lvl>
+    <w:lvl w:ilvl="1" w:tplc="40090019" w:tentative="1">
+      <w:start w:val="1"/>
+      <w:numFmt w:val="lowerLetter"/>
+      <w:lvlText w:val="%2."/>
+      <w:lvlJc w:val="left"/>
+      <w:pPr>
+        <w:ind w:left="1440" w:hanging="360"/>
+      </w:pPr>
+    </w:lvl>
+    <w:lvl w:ilvl="2" w:tplc="4009001B" w:tentative="1">
+      <w:start w:val="1"/>
+      <w:numFmt w:val="lowerRoman"/>
+      <w:lvlText w:val="%3."/>
+      <w:lvlJc w:val="right"/>
+      <w:pPr>
+        <w:ind w:left="2160" w:hanging="180"/>
+      </w:pPr>
+    </w:lvl>
+    <w:lvl w:ilvl="3" w:tplc="4009000F" w:tentative="1">
+      <w:start w:val="1"/>
+      <w:numFmt w:val="decimal"/>
+      <w:lvlText w:val="%4."/>
+      <w:lvlJc w:val="left"/>
+      <w:pPr>
+        <w:ind w:left="2880" w:hanging="360"/>
+      </w:pPr>
+    </w:lvl>
+    <w:lvl w:ilvl="4" w:tplc="40090019" w:tentative="1">
+      <w:start w:val="1"/>
+      <w:numFmt w:val="lowerLetter"/>
+      <w:lvlText w:val="%5."/>
+      <w:lvlJc w:val="left"/>
+      <w:pPr>
+        <w:ind w:left="3600" w:hanging="360"/>
+      </w:pPr>
+    </w:lvl>
+    <w:lvl w:ilvl="5" w:tplc="4009001B" w:tentative="1">
+      <w:start w:val="1"/>
+      <w:numFmt w:val="lowerRoman"/>
+      <w:lvlText w:val="%6."/>
+      <w:lvlJc w:val="right"/>
+      <w:pPr>
+        <w:ind w:left="4320" w:hanging="180"/>
+      </w:pPr>
+    </w:lvl>
+    <w:lvl w:ilvl="6" w:tplc="4009000F" w:tentative="1">
+      <w:start w:val="1"/>
+      <w:numFmt w:val="decimal"/>
+      <w:lvlText w:val="%7."/>
+      <w:lvlJc w:val="left"/>
+      <w:pPr>
+        <w:ind w:left="5040" w:hanging="360"/>
+      </w:pPr>
+    </w:lvl>
+    <w:lvl w:ilvl="7" w:tplc="40090019" w:tentative="1">
+      <w:start w:val="1"/>
+      <w:numFmt w:val="lowerLetter"/>
+      <w:lvlText w:val="%8."/>
+      <w:lvlJc w:val="left"/>
+      <w:pPr>
+        <w:ind w:left="5760" w:hanging="360"/>
+      </w:pPr>
+    </w:lvl>
+    <w:lvl w:ilvl="8" w:tplc="4009001B" w:tentative="1">
+      <w:start w:val="1"/>
+      <w:numFmt w:val="lowerRoman"/>
+      <w:lvlText w:val="%9."/>
+      <w:lvlJc w:val="right"/>
+      <w:pPr>
+        <w:ind w:left="6480" w:hanging="180"/>
+      </w:pPr>
+    </w:lvl>
+  </w:abstractNum>
+  <w:abstractNum w:abstractNumId="2" w15:restartNumberingAfterBreak="0">
     <w:nsid w:val="275F267A"/>
     <w:multiLevelType w:val="hybridMultilevel"/>
     <w:tmpl w:val="CBC0FA24"/>
@@ -1841,7 +3013,96 @@
       </w:pPr>
     </w:lvl>
   </w:abstractNum>
-  <w:abstractNum w:abstractNumId="1" w15:restartNumberingAfterBreak="0">
+  <w:abstractNum w:abstractNumId="3" w15:restartNumberingAfterBreak="0">
+    <w:nsid w:val="367F6FA1"/>
+    <w:multiLevelType w:val="hybridMultilevel"/>
+    <w:tmpl w:val="67C0A446"/>
+    <w:lvl w:ilvl="0" w:tplc="92F09C02">
+      <w:start w:val="1"/>
+      <w:numFmt w:val="upperLetter"/>
+      <w:lvlText w:val="%1."/>
+      <w:lvlJc w:val="left"/>
+      <w:pPr>
+        <w:ind w:left="1440" w:hanging="360"/>
+      </w:pPr>
+      <w:rPr>
+        <w:rFonts w:hint="default"/>
+      </w:rPr>
+    </w:lvl>
+    <w:lvl w:ilvl="1" w:tplc="40090019" w:tentative="1">
+      <w:start w:val="1"/>
+      <w:numFmt w:val="lowerLetter"/>
+      <w:lvlText w:val="%2."/>
+      <w:lvlJc w:val="left"/>
+      <w:pPr>
+        <w:ind w:left="2160" w:hanging="360"/>
+      </w:pPr>
+    </w:lvl>
+    <w:lvl w:ilvl="2" w:tplc="4009001B" w:tentative="1">
+      <w:start w:val="1"/>
+      <w:numFmt w:val="lowerRoman"/>
+      <w:lvlText w:val="%3."/>
+      <w:lvlJc w:val="right"/>
+      <w:pPr>
+        <w:ind w:left="2880" w:hanging="180"/>
+      </w:pPr>
+    </w:lvl>
+    <w:lvl w:ilvl="3" w:tplc="4009000F" w:tentative="1">
+      <w:start w:val="1"/>
+      <w:numFmt w:val="decimal"/>
+      <w:lvlText w:val="%4."/>
+      <w:lvlJc w:val="left"/>
+      <w:pPr>
+        <w:ind w:left="3600" w:hanging="360"/>
+      </w:pPr>
+    </w:lvl>
+    <w:lvl w:ilvl="4" w:tplc="40090019" w:tentative="1">
+      <w:start w:val="1"/>
+      <w:numFmt w:val="lowerLetter"/>
+      <w:lvlText w:val="%5."/>
+      <w:lvlJc w:val="left"/>
+      <w:pPr>
+        <w:ind w:left="4320" w:hanging="360"/>
+      </w:pPr>
+    </w:lvl>
+    <w:lvl w:ilvl="5" w:tplc="4009001B" w:tentative="1">
+      <w:start w:val="1"/>
+      <w:numFmt w:val="lowerRoman"/>
+      <w:lvlText w:val="%6."/>
+      <w:lvlJc w:val="right"/>
+      <w:pPr>
+        <w:ind w:left="5040" w:hanging="180"/>
+      </w:pPr>
+    </w:lvl>
+    <w:lvl w:ilvl="6" w:tplc="4009000F" w:tentative="1">
+      <w:start w:val="1"/>
+      <w:numFmt w:val="decimal"/>
+      <w:lvlText w:val="%7."/>
+      <w:lvlJc w:val="left"/>
+      <w:pPr>
+        <w:ind w:left="5760" w:hanging="360"/>
+      </w:pPr>
+    </w:lvl>
+    <w:lvl w:ilvl="7" w:tplc="40090019" w:tentative="1">
+      <w:start w:val="1"/>
+      <w:numFmt w:val="lowerLetter"/>
+      <w:lvlText w:val="%8."/>
+      <w:lvlJc w:val="left"/>
+      <w:pPr>
+        <w:ind w:left="6480" w:hanging="360"/>
+      </w:pPr>
+    </w:lvl>
+    <w:lvl w:ilvl="8" w:tplc="4009001B" w:tentative="1">
+      <w:start w:val="1"/>
+      <w:numFmt w:val="lowerRoman"/>
+      <w:lvlText w:val="%9."/>
+      <w:lvlJc w:val="right"/>
+      <w:pPr>
+        <w:ind w:left="7200" w:hanging="180"/>
+      </w:pPr>
+    </w:lvl>
+  </w:abstractNum>
+  <w:abstractNum w:abstractNumId="4" w15:restartNumberingAfterBreak="0">
     <w:nsid w:val="49516532"/>
     <w:multiLevelType w:val="hybridMultilevel"/>
     <w:tmpl w:val="9C7CBFDA"/>
@@ -1930,7 +3191,7 @@
       </w:pPr>
     </w:lvl>
   </w:abstractNum>
-  <w:abstractNum w:abstractNumId="2" w15:restartNumberingAfterBreak="0">
+  <w:abstractNum w:abstractNumId="5" w15:restartNumberingAfterBreak="0">
     <w:nsid w:val="5C173650"/>
     <w:multiLevelType w:val="hybridMultilevel"/>
     <w:tmpl w:val="20723A72"/>
@@ -2019,7 +3280,96 @@
       </w:pPr>
     </w:lvl>
   </w:abstractNum>
-  <w:abstractNum w:abstractNumId="3" w15:restartNumberingAfterBreak="0">
+  <w:abstractNum w:abstractNumId="6" w15:restartNumberingAfterBreak="0">
+    <w:nsid w:val="63451BF1"/>
+    <w:multiLevelType w:val="hybridMultilevel"/>
+    <w:tmpl w:val="C5DAF42A"/>
+    <w:lvl w:ilvl="0" w:tplc="2330616C">
+      <w:start w:val="1"/>
+      <w:numFmt w:val="upperLetter"/>
+      <w:lvlText w:val="%1&gt;"/>
+      <w:lvlJc w:val="left"/>
+      <w:pPr>
+        <w:ind w:left="1440" w:hanging="360"/>
+      </w:pPr>
+      <w:rPr>
+        <w:rFonts w:hint="default"/>
+      </w:rPr>
+    </w:lvl>
+    <w:lvl w:ilvl="1" w:tplc="40090019" w:tentative="1">
+      <w:start w:val="1"/>
+      <w:numFmt w:val="lowerLetter"/>
+      <w:lvlText w:val="%2."/>
+      <w:lvlJc w:val="left"/>
+      <w:pPr>
+        <w:ind w:left="2160" w:hanging="360"/>
+      </w:pPr>
+    </w:lvl>
+    <w:lvl w:ilvl="2" w:tplc="4009001B" w:tentative="1">
+      <w:start w:val="1"/>
+      <w:numFmt w:val="lowerRoman"/>
+      <w:lvlText w:val="%3."/>
+      <w:lvlJc w:val="right"/>
+      <w:pPr>
+        <w:ind w:left="2880" w:hanging="180"/>
+      </w:pPr>
+    </w:lvl>
+    <w:lvl w:ilvl="3" w:tplc="4009000F" w:tentative="1">
+      <w:start w:val="1"/>
+      <w:numFmt w:val="decimal"/>
+      <w:lvlText w:val="%4."/>
+      <w:lvlJc w:val="left"/>
+      <w:pPr>
+        <w:ind w:left="3600" w:hanging="360"/>
+      </w:pPr>
+    </w:lvl>
+    <w:lvl w:ilvl="4" w:tplc="40090019" w:tentative="1">
+      <w:start w:val="1"/>
+      <w:numFmt w:val="lowerLetter"/>
+      <w:lvlText w:val="%5."/>
+      <w:lvlJc w:val="left"/>
+      <w:pPr>
+        <w:ind w:left="4320" w:hanging="360"/>
+      </w:pPr>
+    </w:lvl>
+    <w:lvl w:ilvl="5" w:tplc="4009001B" w:tentative="1">
+      <w:start w:val="1"/>
+      <w:numFmt w:val="lowerRoman"/>
+      <w:lvlText w:val="%6."/>
+      <w:lvlJc w:val="right"/>
+      <w:pPr>
+        <w:ind w:left="5040" w:hanging="180"/>
+      </w:pPr>
+    </w:lvl>
+    <w:lvl w:ilvl="6" w:tplc="4009000F" w:tentative="1">
+      <w:start w:val="1"/>
+      <w:numFmt w:val="decimal"/>
+      <w:lvlText w:val="%7."/>
+      <w:lvlJc w:val="left"/>
+      <w:pPr>
+        <w:ind w:left="5760" w:hanging="360"/>
+      </w:pPr>
+    </w:lvl>
+    <w:lvl w:ilvl="7" w:tplc="40090019" w:tentative="1">
+      <w:start w:val="1"/>
+      <w:numFmt w:val="lowerLetter"/>
+      <w:lvlText w:val="%8."/>
+      <w:lvlJc w:val="left"/>
+      <w:pPr>
+        <w:ind w:left="6480" w:hanging="360"/>
+      </w:pPr>
+    </w:lvl>
+    <w:lvl w:ilvl="8" w:tplc="4009001B" w:tentative="1">
+      <w:start w:val="1"/>
+      <w:numFmt w:val="lowerRoman"/>
+      <w:lvlText w:val="%9."/>
+      <w:lvlJc w:val="right"/>
+      <w:pPr>
+        <w:ind w:left="7200" w:hanging="180"/>
+      </w:pPr>
+    </w:lvl>
+  </w:abstractNum>
+  <w:abstractNum w:abstractNumId="7" w15:restartNumberingAfterBreak="0">
     <w:nsid w:val="65757950"/>
     <w:multiLevelType w:val="hybridMultilevel"/>
     <w:tmpl w:val="48A8A250"/>
@@ -2108,7 +3458,7 @@
       </w:pPr>
     </w:lvl>
   </w:abstractNum>
-  <w:abstractNum w:abstractNumId="4" w15:restartNumberingAfterBreak="0">
+  <w:abstractNum w:abstractNumId="8" w15:restartNumberingAfterBreak="0">
     <w:nsid w:val="74F34F1E"/>
     <w:multiLevelType w:val="hybridMultilevel"/>
     <w:tmpl w:val="EDD6C3A8"/>
@@ -2200,19 +3550,31 @@
     </w:lvl>
   </w:abstractNum>
   <w:num w:numId="1" w16cid:durableId="1627539592">
-    <w:abstractNumId w:val="1"/>
+    <w:abstractNumId w:val="4"/>
   </w:num>
   <w:num w:numId="2" w16cid:durableId="37827535">
+    <w:abstractNumId w:val="5"/>
+  </w:num>
+  <w:num w:numId="3" w16cid:durableId="1182282797">
+    <w:abstractNumId w:val="7"/>
+  </w:num>
+  <w:num w:numId="4" w16cid:durableId="1907032464">
     <w:abstractNumId w:val="2"/>
   </w:num>
-  <w:num w:numId="3" w16cid:durableId="1182282797">
+  <w:num w:numId="5" w16cid:durableId="1593052181">
+    <w:abstractNumId w:val="8"/>
+  </w:num>
+  <w:num w:numId="6" w16cid:durableId="1000543871">
+    <w:abstractNumId w:val="0"/>
+  </w:num>
+  <w:num w:numId="7" w16cid:durableId="2104374512">
+    <w:abstractNumId w:val="6"/>
+  </w:num>
+  <w:num w:numId="8" w16cid:durableId="811867386">
     <w:abstractNumId w:val="3"/>
   </w:num>
-  <w:num w:numId="4" w16cid:durableId="1907032464">
-    <w:abstractNumId w:val="0"/>
-  </w:num>
-  <w:num w:numId="5" w16cid:durableId="1593052181">
-    <w:abstractNumId w:val="4"/>
+  <w:num w:numId="9" w16cid:durableId="2004891998">
+    <w:abstractNumId w:val="1"/>
   </w:num>
 </w:numbering>
 </file>
@@ -2645,7 +4007,6 @@
     <w:next w:val="Normal"/>
     <w:link w:val="Heading2Char"/>
     <w:uiPriority w:val="9"/>
-    <w:semiHidden/>
     <w:unhideWhenUsed/>
     <w:qFormat/>
     <w:rsid w:val="00E402B6"/>
@@ -2668,7 +4029,6 @@
     <w:next w:val="Normal"/>
     <w:link w:val="Heading3Char"/>
     <w:uiPriority w:val="9"/>
-    <w:semiHidden/>
     <w:unhideWhenUsed/>
     <w:qFormat/>
     <w:rsid w:val="00E402B6"/>
@@ -2691,7 +4051,6 @@
     <w:next w:val="Normal"/>
     <w:link w:val="Heading4Char"/>
     <w:uiPriority w:val="9"/>
-    <w:semiHidden/>
     <w:unhideWhenUsed/>
     <w:qFormat/>
     <w:rsid w:val="00E402B6"/>
@@ -2861,7 +4220,6 @@
     <w:basedOn w:val="DefaultParagraphFont"/>
     <w:link w:val="Heading2"/>
     <w:uiPriority w:val="9"/>
-    <w:semiHidden/>
     <w:rsid w:val="00E402B6"/>
     <w:rPr>
       <w:rFonts w:asciiTheme="majorHAnsi" w:eastAsiaTheme="majorEastAsia" w:hAnsiTheme="majorHAnsi" w:cstheme="majorBidi"/>
@@ -2875,7 +4233,6 @@
     <w:basedOn w:val="DefaultParagraphFont"/>
     <w:link w:val="Heading3"/>
     <w:uiPriority w:val="9"/>
-    <w:semiHidden/>
     <w:rsid w:val="00E402B6"/>
     <w:rPr>
       <w:rFonts w:eastAsiaTheme="majorEastAsia" w:cstheme="majorBidi"/>
@@ -2889,7 +4246,6 @@
     <w:basedOn w:val="DefaultParagraphFont"/>
     <w:link w:val="Heading4"/>
     <w:uiPriority w:val="9"/>
-    <w:semiHidden/>
     <w:rsid w:val="00E402B6"/>
     <w:rPr>
       <w:rFonts w:eastAsiaTheme="majorEastAsia" w:cstheme="majorBidi"/>

</xml_diff>

<commit_message>
Day 4 progress report
</commit_message>
<xml_diff>
--- a/Notes/Week-1/Database_System_Concepts_Notes.docx
+++ b/Notes/Week-1/Database_System_Concepts_Notes.docx
@@ -2644,97 +2644,730 @@
           <w:b/>
           <w:bCs/>
         </w:rPr>
-        <w:t>B</w:t>
-      </w:r>
+        <w:t>Bit-level striping</w:t>
+      </w:r>
+      <w:r>
+        <w:t xml:space="preserve">: </w:t>
+      </w:r>
+      <w:r>
+        <w:t xml:space="preserve">if we have an array of eight disks, we write bit </w:t>
+      </w:r>
+      <w:proofErr w:type="spellStart"/>
+      <w:r>
+        <w:t>i</w:t>
+      </w:r>
+      <w:proofErr w:type="spellEnd"/>
+      <w:r>
+        <w:t xml:space="preserve"> of each byte to disk </w:t>
+      </w:r>
+      <w:proofErr w:type="spellStart"/>
+      <w:r>
+        <w:t>i</w:t>
+      </w:r>
+      <w:proofErr w:type="spellEnd"/>
+      <w:r>
+        <w:t>. The array of eight disks can be treated as a single disk with sectors that are eight times the normal size, and, more important</w:t>
+      </w:r>
+      <w:r>
+        <w:t>ly</w:t>
+      </w:r>
+      <w:r>
+        <w:t>, that has eight times the transfer rate. In such an organization, every disk participates in every access</w:t>
+      </w:r>
+      <w:r>
+        <w:t>.</w:t>
+      </w:r>
+    </w:p>
+    <w:p>
+      <w:pPr>
+        <w:spacing w:after="0"/>
+        <w:ind w:left="1095"/>
+      </w:pPr>
+    </w:p>
+    <w:p>
+      <w:pPr>
+        <w:spacing w:after="0"/>
+        <w:ind w:left="1095"/>
+      </w:pPr>
       <w:r>
         <w:rPr>
           <w:b/>
           <w:bCs/>
         </w:rPr>
-        <w:t>it</w:t>
-      </w:r>
+        <w:t>Block-level striping</w:t>
+      </w:r>
+      <w:r>
+        <w:t xml:space="preserve"> stripes blocks across multiple disks. It treats the array of disks as a single large disk, and it gives blocks logical numbers; we assume the block numbers start from 0. With an array of n disks, block-level striping assigns logical block </w:t>
+      </w:r>
+      <w:proofErr w:type="spellStart"/>
+      <w:r>
+        <w:t>i</w:t>
+      </w:r>
+      <w:proofErr w:type="spellEnd"/>
+      <w:r>
+        <w:t xml:space="preserve"> of the disk array to disk (</w:t>
+      </w:r>
+      <w:proofErr w:type="spellStart"/>
+      <w:r>
+        <w:t>i</w:t>
+      </w:r>
+      <w:proofErr w:type="spellEnd"/>
+      <w:r>
+        <w:t xml:space="preserve"> mod n) + 1</w:t>
+      </w:r>
+    </w:p>
+    <w:p>
+      <w:pPr>
+        <w:pStyle w:val="Heading3"/>
+      </w:pPr>
+      <w:r>
+        <w:t>RAID Levels</w:t>
+      </w:r>
+    </w:p>
+    <w:p>
+      <w:pPr>
+        <w:pStyle w:val="ListParagraph"/>
+        <w:numPr>
+          <w:ilvl w:val="0"/>
+          <w:numId w:val="10"/>
+        </w:numPr>
+      </w:pPr>
       <w:r>
         <w:rPr>
           <w:b/>
           <w:bCs/>
         </w:rPr>
-        <w:t>-</w:t>
-      </w:r>
+        <w:t>RAID level 0</w:t>
+      </w:r>
+      <w:r>
+        <w:t xml:space="preserve"> refers to disk arrays with striping at the level of blocks, but without</w:t>
+      </w:r>
+      <w:r>
+        <w:t xml:space="preserve"> </w:t>
+      </w:r>
+      <w:r>
+        <w:t>any</w:t>
+      </w:r>
+      <w:r>
+        <w:t xml:space="preserve"> </w:t>
+      </w:r>
+      <w:r>
+        <w:t>redundancy</w:t>
+      </w:r>
+      <w:r>
+        <w:t xml:space="preserve"> </w:t>
+      </w:r>
+      <w:r>
+        <w:t>(such</w:t>
+      </w:r>
+      <w:r>
+        <w:t xml:space="preserve"> </w:t>
+      </w:r>
+      <w:r>
+        <w:t>as</w:t>
+      </w:r>
+      <w:r>
+        <w:t xml:space="preserve"> </w:t>
+      </w:r>
+      <w:r>
+        <w:t>mirroring</w:t>
+      </w:r>
+      <w:r>
+        <w:t xml:space="preserve"> </w:t>
+      </w:r>
+      <w:r>
+        <w:t>or</w:t>
+      </w:r>
+      <w:r>
+        <w:t xml:space="preserve"> </w:t>
+      </w:r>
+      <w:r>
+        <w:t>parity</w:t>
+      </w:r>
+      <w:r>
+        <w:t xml:space="preserve"> </w:t>
+      </w:r>
+      <w:r>
+        <w:t>bits)</w:t>
+      </w:r>
+    </w:p>
+    <w:p>
+      <w:pPr>
+        <w:pStyle w:val="ListParagraph"/>
+        <w:numPr>
+          <w:ilvl w:val="0"/>
+          <w:numId w:val="10"/>
+        </w:numPr>
+      </w:pPr>
       <w:r>
         <w:rPr>
           <w:b/>
           <w:bCs/>
         </w:rPr>
-        <w:t>level striping</w:t>
-      </w:r>
-      <w:r>
-        <w:t xml:space="preserve">: </w:t>
-      </w:r>
-      <w:r>
-        <w:t xml:space="preserve">if we have an array of eight disks, we write bit </w:t>
-      </w:r>
-      <w:proofErr w:type="spellStart"/>
-      <w:r>
-        <w:t>i</w:t>
-      </w:r>
-      <w:proofErr w:type="spellEnd"/>
-      <w:r>
-        <w:t xml:space="preserve"> of each byte to disk </w:t>
-      </w:r>
-      <w:proofErr w:type="spellStart"/>
-      <w:r>
-        <w:t>i</w:t>
-      </w:r>
-      <w:proofErr w:type="spellEnd"/>
-      <w:r>
-        <w:t>. The array of eight disks can be treated as a single disk with sectors that are eight times the normal size, and, more important</w:t>
-      </w:r>
-      <w:r>
-        <w:t>ly</w:t>
-      </w:r>
-      <w:r>
-        <w:t>, that has eight times the transfer rate. In such an organization, every disk participates in every access</w:t>
-      </w:r>
-      <w:r>
-        <w:t>.</w:t>
-      </w:r>
-    </w:p>
-    <w:p>
-      <w:pPr>
-        <w:spacing w:after="0"/>
-        <w:ind w:left="1095"/>
-      </w:pPr>
-    </w:p>
-    <w:p>
-      <w:pPr>
-        <w:spacing w:after="0"/>
-        <w:ind w:left="1095"/>
-      </w:pPr>
+        <w:t>RAID</w:t>
+      </w:r>
       <w:r>
         <w:rPr>
           <w:b/>
           <w:bCs/>
         </w:rPr>
-        <w:t>Block-level striping</w:t>
-      </w:r>
-      <w:r>
-        <w:t xml:space="preserve"> stripes blocks across multiple disks. It treats the array of disks as a single large disk, and it gives blocks logical numbers; we assume the block numbers start from 0. With an array of n disks, block-level striping assigns logical block </w:t>
-      </w:r>
-      <w:proofErr w:type="spellStart"/>
-      <w:r>
-        <w:t>i</w:t>
-      </w:r>
-      <w:proofErr w:type="spellEnd"/>
-      <w:r>
-        <w:t xml:space="preserve"> of the disk array to disk (</w:t>
-      </w:r>
-      <w:proofErr w:type="spellStart"/>
-      <w:r>
-        <w:t>i</w:t>
-      </w:r>
-      <w:proofErr w:type="spellEnd"/>
-      <w:r>
-        <w:t xml:space="preserve"> mod n) + 1</w:t>
+        <w:t xml:space="preserve"> </w:t>
+      </w:r>
+      <w:r>
+        <w:rPr>
+          <w:b/>
+          <w:bCs/>
+        </w:rPr>
+        <w:t>level</w:t>
+      </w:r>
+      <w:r>
+        <w:rPr>
+          <w:b/>
+          <w:bCs/>
+        </w:rPr>
+        <w:t xml:space="preserve"> </w:t>
+      </w:r>
+      <w:r>
+        <w:rPr>
+          <w:b/>
+          <w:bCs/>
+        </w:rPr>
+        <w:t>1</w:t>
+      </w:r>
+      <w:r>
+        <w:t xml:space="preserve"> </w:t>
+      </w:r>
+      <w:r>
+        <w:t>refers to disk mirroring with block striping.</w:t>
+      </w:r>
+    </w:p>
+    <w:p>
+      <w:pPr>
+        <w:pStyle w:val="ListParagraph"/>
+        <w:numPr>
+          <w:ilvl w:val="0"/>
+          <w:numId w:val="10"/>
+        </w:numPr>
+      </w:pPr>
+      <w:r>
+        <w:rPr>
+          <w:b/>
+          <w:bCs/>
+        </w:rPr>
+        <w:t>RAID</w:t>
+      </w:r>
+      <w:r>
+        <w:rPr>
+          <w:b/>
+          <w:bCs/>
+        </w:rPr>
+        <w:t xml:space="preserve"> </w:t>
+      </w:r>
+      <w:r>
+        <w:rPr>
+          <w:b/>
+          <w:bCs/>
+        </w:rPr>
+        <w:t>level 2</w:t>
+      </w:r>
+      <w:r>
+        <w:rPr>
+          <w:b/>
+          <w:bCs/>
+        </w:rPr>
+        <w:t xml:space="preserve"> or </w:t>
+      </w:r>
+      <w:r>
+        <w:rPr>
+          <w:b/>
+          <w:bCs/>
+        </w:rPr>
+        <w:t>memory-style error-correcting-code (ECC) organization</w:t>
+      </w:r>
+      <w:r>
+        <w:rPr>
+          <w:b/>
+          <w:bCs/>
+        </w:rPr>
+        <w:t xml:space="preserve"> </w:t>
+      </w:r>
+      <w:r>
+        <w:t>uses</w:t>
+      </w:r>
+      <w:r>
+        <w:rPr>
+          <w:b/>
+          <w:bCs/>
+        </w:rPr>
+        <w:t xml:space="preserve"> </w:t>
+      </w:r>
+      <w:r>
+        <w:t>parity</w:t>
+      </w:r>
+      <w:r>
+        <w:rPr>
+          <w:b/>
+          <w:bCs/>
+        </w:rPr>
+        <w:t xml:space="preserve"> </w:t>
+      </w:r>
+      <w:r>
+        <w:t>bits.</w:t>
+      </w:r>
+    </w:p>
+    <w:p>
+      <w:pPr>
+        <w:pStyle w:val="ListParagraph"/>
+      </w:pPr>
+      <w:r>
+        <w:t>Each byte in a memory system may have a parity bit associated with it that records whether the numbers of bits in the byte that are set to 1 is even (parity = 0) or odd (parity = 1). If one of the bits in the byte gets damaged (either a 1 becomes a 0, or a 0 becomes a 1), the parity of the</w:t>
+      </w:r>
+      <w:r>
+        <w:t xml:space="preserve"> </w:t>
+      </w:r>
+      <w:r>
+        <w:t>byte changes</w:t>
+      </w:r>
+      <w:r>
+        <w:t xml:space="preserve"> </w:t>
+      </w:r>
+      <w:r>
+        <w:t>and</w:t>
+      </w:r>
+      <w:r>
+        <w:t xml:space="preserve"> </w:t>
+      </w:r>
+      <w:r>
+        <w:t>thus</w:t>
+      </w:r>
+      <w:r>
+        <w:t xml:space="preserve"> </w:t>
+      </w:r>
+      <w:r>
+        <w:t>will</w:t>
+      </w:r>
+      <w:r>
+        <w:t xml:space="preserve"> </w:t>
+      </w:r>
+      <w:r>
+        <w:t>not</w:t>
+      </w:r>
+      <w:r>
+        <w:t xml:space="preserve"> </w:t>
+      </w:r>
+      <w:r>
+        <w:t>match</w:t>
+      </w:r>
+      <w:r>
+        <w:t xml:space="preserve"> </w:t>
+      </w:r>
+      <w:r>
+        <w:t>the</w:t>
+      </w:r>
+      <w:r>
+        <w:t xml:space="preserve"> </w:t>
+      </w:r>
+      <w:r>
+        <w:t>stored</w:t>
+      </w:r>
+      <w:r>
+        <w:t xml:space="preserve"> </w:t>
+      </w:r>
+      <w:r>
+        <w:t>parity</w:t>
+      </w:r>
+      <w:r>
+        <w:t>.</w:t>
+      </w:r>
+    </w:p>
+    <w:p>
+      <w:pPr>
+        <w:pStyle w:val="ListParagraph"/>
+        <w:numPr>
+          <w:ilvl w:val="0"/>
+          <w:numId w:val="10"/>
+        </w:numPr>
+      </w:pPr>
+      <w:r>
+        <w:rPr>
+          <w:b/>
+          <w:bCs/>
+        </w:rPr>
+        <w:t>RAID level 3</w:t>
+      </w:r>
+      <w:r>
+        <w:t xml:space="preserve"> or </w:t>
+      </w:r>
+      <w:r>
+        <w:rPr>
+          <w:b/>
+          <w:bCs/>
+        </w:rPr>
+        <w:t>bit-interleaved parity organization</w:t>
+      </w:r>
+      <w:r>
+        <w:rPr>
+          <w:b/>
+          <w:bCs/>
+        </w:rPr>
+        <w:t xml:space="preserve"> </w:t>
+      </w:r>
+      <w:r>
+        <w:t>e</w:t>
+      </w:r>
+      <w:r>
+        <w:t xml:space="preserve">xploits </w:t>
+      </w:r>
+      <w:r>
+        <w:t>the fact that disk controllers, unlike memory systems, can detect whether a sector has been read correctly, so a single parity bit can be used for error correction, as well as for detection</w:t>
+      </w:r>
+      <w:r>
+        <w:t>.</w:t>
+      </w:r>
+    </w:p>
+    <w:p>
+      <w:pPr>
+        <w:pStyle w:val="ListParagraph"/>
+      </w:pPr>
+      <w:r>
+        <w:t>If one of the sectors gets damaged, the system knows exactly which sector it is, and, for each bit in the sector, the system can figure out whether it is a 1 or a 0 by computing the parity of the corresponding bits from sectors in the other disks. If the parity of the remaining bits is equal to the stored parity, the missing bit is 0; otherwise, it is 1.</w:t>
+      </w:r>
+    </w:p>
+    <w:p>
+      <w:pPr>
+        <w:pStyle w:val="ListParagraph"/>
+        <w:numPr>
+          <w:ilvl w:val="0"/>
+          <w:numId w:val="10"/>
+        </w:numPr>
+      </w:pPr>
+      <w:r>
+        <w:rPr>
+          <w:b/>
+          <w:bCs/>
+        </w:rPr>
+        <w:t>RAID</w:t>
+      </w:r>
+      <w:r>
+        <w:rPr>
+          <w:b/>
+          <w:bCs/>
+        </w:rPr>
+        <w:t xml:space="preserve"> </w:t>
+      </w:r>
+      <w:r>
+        <w:rPr>
+          <w:b/>
+          <w:bCs/>
+        </w:rPr>
+        <w:t>level</w:t>
+      </w:r>
+      <w:r>
+        <w:rPr>
+          <w:b/>
+          <w:bCs/>
+        </w:rPr>
+        <w:t xml:space="preserve"> </w:t>
+      </w:r>
+      <w:r>
+        <w:rPr>
+          <w:b/>
+          <w:bCs/>
+        </w:rPr>
+        <w:t>4</w:t>
+      </w:r>
+      <w:r>
+        <w:t xml:space="preserve"> or </w:t>
+      </w:r>
+      <w:r>
+        <w:rPr>
+          <w:b/>
+          <w:bCs/>
+        </w:rPr>
+        <w:t>block-interleaved</w:t>
+      </w:r>
+      <w:r>
+        <w:rPr>
+          <w:b/>
+          <w:bCs/>
+        </w:rPr>
+        <w:t xml:space="preserve"> </w:t>
+      </w:r>
+      <w:r>
+        <w:rPr>
+          <w:b/>
+          <w:bCs/>
+        </w:rPr>
+        <w:t>parity</w:t>
+      </w:r>
+      <w:r>
+        <w:rPr>
+          <w:b/>
+          <w:bCs/>
+        </w:rPr>
+        <w:t xml:space="preserve"> </w:t>
+      </w:r>
+      <w:r>
+        <w:rPr>
+          <w:b/>
+          <w:bCs/>
+        </w:rPr>
+        <w:t>organization</w:t>
+      </w:r>
+      <w:r>
+        <w:t>,</w:t>
+      </w:r>
+      <w:r>
+        <w:t xml:space="preserve"> </w:t>
+      </w:r>
+      <w:r>
+        <w:t>uses</w:t>
+      </w:r>
+      <w:r>
+        <w:t xml:space="preserve"> </w:t>
+      </w:r>
+      <w:r>
+        <w:t>block-level</w:t>
+      </w:r>
+      <w:r>
+        <w:t xml:space="preserve"> </w:t>
+      </w:r>
+      <w:r>
+        <w:t>striping, like RAID 0, and in addition keeps a parity block on a separate disk for corresponding blocks from N other disks</w:t>
+      </w:r>
+      <w:r>
+        <w:t>.</w:t>
+      </w:r>
+    </w:p>
+    <w:p>
+      <w:pPr>
+        <w:pStyle w:val="ListParagraph"/>
+      </w:pPr>
+      <w:r>
+        <w:t>A</w:t>
+      </w:r>
+      <w:r>
+        <w:t xml:space="preserve"> </w:t>
+      </w:r>
+      <w:r>
+        <w:t>block</w:t>
+      </w:r>
+      <w:r>
+        <w:t xml:space="preserve"> </w:t>
+      </w:r>
+      <w:r>
+        <w:t>read</w:t>
+      </w:r>
+      <w:r>
+        <w:t xml:space="preserve"> </w:t>
+      </w:r>
+      <w:r>
+        <w:t>accesses</w:t>
+      </w:r>
+      <w:r>
+        <w:t xml:space="preserve"> </w:t>
+      </w:r>
+      <w:r>
+        <w:t>only</w:t>
+      </w:r>
+      <w:r>
+        <w:t xml:space="preserve"> </w:t>
+      </w:r>
+      <w:r>
+        <w:t>one</w:t>
+      </w:r>
+      <w:r>
+        <w:t xml:space="preserve"> </w:t>
+      </w:r>
+      <w:r>
+        <w:t>disk,</w:t>
+      </w:r>
+      <w:r>
+        <w:t xml:space="preserve"> </w:t>
+      </w:r>
+      <w:r>
+        <w:t>allowing</w:t>
+      </w:r>
+      <w:r>
+        <w:t xml:space="preserve"> </w:t>
+      </w:r>
+      <w:r>
+        <w:t>other</w:t>
+      </w:r>
+      <w:r>
+        <w:t xml:space="preserve"> </w:t>
+      </w:r>
+      <w:r>
+        <w:t>requests</w:t>
+      </w:r>
+      <w:r>
+        <w:t xml:space="preserve"> </w:t>
+      </w:r>
+      <w:r>
+        <w:t>to</w:t>
+      </w:r>
+      <w:r>
+        <w:t xml:space="preserve"> </w:t>
+      </w:r>
+      <w:r>
+        <w:t>be</w:t>
+      </w:r>
+      <w:r>
+        <w:t xml:space="preserve"> </w:t>
+      </w:r>
+      <w:r>
+        <w:t>processed by the other disks. Thus, the data-transfer rate for each access is slower, but multiple read accesses can proceed in parallel, leading to a higher overall I/O rate.</w:t>
+      </w:r>
+    </w:p>
+    <w:p>
+      <w:pPr>
+        <w:pStyle w:val="ListParagraph"/>
+        <w:numPr>
+          <w:ilvl w:val="0"/>
+          <w:numId w:val="10"/>
+        </w:numPr>
+      </w:pPr>
+      <w:r>
+        <w:rPr>
+          <w:b/>
+          <w:bCs/>
+        </w:rPr>
+        <w:lastRenderedPageBreak/>
+        <w:t>RAID level 5</w:t>
+      </w:r>
+      <w:r>
+        <w:rPr>
+          <w:b/>
+          <w:bCs/>
+        </w:rPr>
+        <w:t xml:space="preserve"> </w:t>
+      </w:r>
+      <w:r>
+        <w:t xml:space="preserve">or </w:t>
+      </w:r>
+      <w:r>
+        <w:rPr>
+          <w:b/>
+          <w:bCs/>
+        </w:rPr>
+        <w:t>block-interleaved distributed parity</w:t>
+      </w:r>
+      <w:r>
+        <w:t>, improves on level 4 by partitioning data and parity among all N+1 disks, instead of storing data in N</w:t>
+      </w:r>
+      <w:r>
+        <w:t xml:space="preserve"> </w:t>
+      </w:r>
+      <w:r>
+        <w:t>disks</w:t>
+      </w:r>
+      <w:r>
+        <w:t xml:space="preserve"> </w:t>
+      </w:r>
+      <w:r>
+        <w:t>and</w:t>
+      </w:r>
+      <w:r>
+        <w:t xml:space="preserve"> </w:t>
+      </w:r>
+      <w:r>
+        <w:t>parity</w:t>
+      </w:r>
+      <w:r>
+        <w:t xml:space="preserve"> </w:t>
+      </w:r>
+      <w:r>
+        <w:t>in</w:t>
+      </w:r>
+      <w:r>
+        <w:t xml:space="preserve"> </w:t>
+      </w:r>
+      <w:r>
+        <w:t>one</w:t>
+      </w:r>
+      <w:r>
+        <w:t xml:space="preserve"> </w:t>
+      </w:r>
+      <w:r>
+        <w:t>disk.</w:t>
+      </w:r>
+    </w:p>
+    <w:p>
+      <w:pPr>
+        <w:pStyle w:val="ListParagraph"/>
+        <w:numPr>
+          <w:ilvl w:val="0"/>
+          <w:numId w:val="10"/>
+        </w:numPr>
+      </w:pPr>
+      <w:r>
+        <w:rPr>
+          <w:b/>
+          <w:bCs/>
+        </w:rPr>
+        <w:t>RAID level 6, the P + Q redundancy scheme</w:t>
+      </w:r>
+      <w:r>
+        <w:t xml:space="preserve">, is much like RAID level 5, but stores extra redundant information to guard against multiple disk failures. Instead of using parity, level 6 uses error-correcting codes such as the Reed Solomon codes (see the bibliographical notes). In the scheme in </w:t>
+      </w:r>
+      <w:r>
+        <w:t xml:space="preserve">the </w:t>
+      </w:r>
+      <w:r>
+        <w:t>Figure, 2 bits of redundant data are stored for every 4 bits of data—unlike 1 parity bit in level 5—and the system can tolerate two disk failures</w:t>
+      </w:r>
+    </w:p>
+    <w:p>
+      <w:pPr>
+        <w:ind w:left="360"/>
+      </w:pPr>
+    </w:p>
+    <w:p>
+      <w:pPr>
+        <w:ind w:left="360"/>
+      </w:pPr>
+      <w:r>
+        <w:drawing>
+          <wp:inline distT="0" distB="0" distL="0" distR="0" wp14:anchorId="15E9DD4D" wp14:editId="5487AEFD">
+            <wp:extent cx="4603713" cy="6544963"/>
+            <wp:effectExtent l="0" t="0" r="6985" b="8255"/>
+            <wp:docPr id="119434718" name="Picture 1"/>
+            <wp:cNvGraphicFramePr>
+              <a:graphicFrameLocks xmlns:a="http://schemas.openxmlformats.org/drawingml/2006/main" noChangeAspect="1"/>
+            </wp:cNvGraphicFramePr>
+            <a:graphic xmlns:a="http://schemas.openxmlformats.org/drawingml/2006/main">
+              <a:graphicData uri="http://schemas.openxmlformats.org/drawingml/2006/picture">
+                <pic:pic xmlns:pic="http://schemas.openxmlformats.org/drawingml/2006/picture">
+                  <pic:nvPicPr>
+                    <pic:cNvPr id="119434718" name=""/>
+                    <pic:cNvPicPr/>
+                  </pic:nvPicPr>
+                  <pic:blipFill>
+                    <a:blip r:embed="rId7">
+                      <a:extLst>
+                        <a:ext uri="{28A0092B-C50C-407E-A947-70E740481C1C}">
+                          <a14:useLocalDpi xmlns:a14="http://schemas.microsoft.com/office/drawing/2010/main" val="0"/>
+                        </a:ext>
+                      </a:extLst>
+                    </a:blip>
+                    <a:stretch>
+                      <a:fillRect/>
+                    </a:stretch>
+                  </pic:blipFill>
+                  <pic:spPr>
+                    <a:xfrm>
+                      <a:off x="0" y="0"/>
+                      <a:ext cx="4603713" cy="6544963"/>
+                    </a:xfrm>
+                    <a:prstGeom prst="rect">
+                      <a:avLst/>
+                    </a:prstGeom>
+                  </pic:spPr>
+                </pic:pic>
+              </a:graphicData>
+            </a:graphic>
+          </wp:inline>
+        </w:drawing>
       </w:r>
     </w:p>
     <w:sectPr>
@@ -3459,6 +4092,95 @@
     </w:lvl>
   </w:abstractNum>
   <w:abstractNum w:abstractNumId="8" w15:restartNumberingAfterBreak="0">
+    <w:nsid w:val="6A0B0749"/>
+    <w:multiLevelType w:val="hybridMultilevel"/>
+    <w:tmpl w:val="B2ACEED6"/>
+    <w:lvl w:ilvl="0" w:tplc="40090019">
+      <w:start w:val="1"/>
+      <w:numFmt w:val="lowerLetter"/>
+      <w:lvlText w:val="%1."/>
+      <w:lvlJc w:val="left"/>
+      <w:pPr>
+        <w:ind w:left="720" w:hanging="360"/>
+      </w:pPr>
+      <w:rPr>
+        <w:rFonts w:hint="default"/>
+      </w:rPr>
+    </w:lvl>
+    <w:lvl w:ilvl="1" w:tplc="40090019" w:tentative="1">
+      <w:start w:val="1"/>
+      <w:numFmt w:val="lowerLetter"/>
+      <w:lvlText w:val="%2."/>
+      <w:lvlJc w:val="left"/>
+      <w:pPr>
+        <w:ind w:left="1440" w:hanging="360"/>
+      </w:pPr>
+    </w:lvl>
+    <w:lvl w:ilvl="2" w:tplc="4009001B" w:tentative="1">
+      <w:start w:val="1"/>
+      <w:numFmt w:val="lowerRoman"/>
+      <w:lvlText w:val="%3."/>
+      <w:lvlJc w:val="right"/>
+      <w:pPr>
+        <w:ind w:left="2160" w:hanging="180"/>
+      </w:pPr>
+    </w:lvl>
+    <w:lvl w:ilvl="3" w:tplc="4009000F" w:tentative="1">
+      <w:start w:val="1"/>
+      <w:numFmt w:val="decimal"/>
+      <w:lvlText w:val="%4."/>
+      <w:lvlJc w:val="left"/>
+      <w:pPr>
+        <w:ind w:left="2880" w:hanging="360"/>
+      </w:pPr>
+    </w:lvl>
+    <w:lvl w:ilvl="4" w:tplc="40090019" w:tentative="1">
+      <w:start w:val="1"/>
+      <w:numFmt w:val="lowerLetter"/>
+      <w:lvlText w:val="%5."/>
+      <w:lvlJc w:val="left"/>
+      <w:pPr>
+        <w:ind w:left="3600" w:hanging="360"/>
+      </w:pPr>
+    </w:lvl>
+    <w:lvl w:ilvl="5" w:tplc="4009001B" w:tentative="1">
+      <w:start w:val="1"/>
+      <w:numFmt w:val="lowerRoman"/>
+      <w:lvlText w:val="%6."/>
+      <w:lvlJc w:val="right"/>
+      <w:pPr>
+        <w:ind w:left="4320" w:hanging="180"/>
+      </w:pPr>
+    </w:lvl>
+    <w:lvl w:ilvl="6" w:tplc="4009000F" w:tentative="1">
+      <w:start w:val="1"/>
+      <w:numFmt w:val="decimal"/>
+      <w:lvlText w:val="%7."/>
+      <w:lvlJc w:val="left"/>
+      <w:pPr>
+        <w:ind w:left="5040" w:hanging="360"/>
+      </w:pPr>
+    </w:lvl>
+    <w:lvl w:ilvl="7" w:tplc="40090019" w:tentative="1">
+      <w:start w:val="1"/>
+      <w:numFmt w:val="lowerLetter"/>
+      <w:lvlText w:val="%8."/>
+      <w:lvlJc w:val="left"/>
+      <w:pPr>
+        <w:ind w:left="5760" w:hanging="360"/>
+      </w:pPr>
+    </w:lvl>
+    <w:lvl w:ilvl="8" w:tplc="4009001B" w:tentative="1">
+      <w:start w:val="1"/>
+      <w:numFmt w:val="lowerRoman"/>
+      <w:lvlText w:val="%9."/>
+      <w:lvlJc w:val="right"/>
+      <w:pPr>
+        <w:ind w:left="6480" w:hanging="180"/>
+      </w:pPr>
+    </w:lvl>
+  </w:abstractNum>
+  <w:abstractNum w:abstractNumId="9" w15:restartNumberingAfterBreak="0">
     <w:nsid w:val="74F34F1E"/>
     <w:multiLevelType w:val="hybridMultilevel"/>
     <w:tmpl w:val="EDD6C3A8"/>
@@ -3562,7 +4284,7 @@
     <w:abstractNumId w:val="2"/>
   </w:num>
   <w:num w:numId="5" w16cid:durableId="1593052181">
-    <w:abstractNumId w:val="8"/>
+    <w:abstractNumId w:val="9"/>
   </w:num>
   <w:num w:numId="6" w16cid:durableId="1000543871">
     <w:abstractNumId w:val="0"/>
@@ -3575,6 +4297,9 @@
   </w:num>
   <w:num w:numId="9" w16cid:durableId="2004891998">
     <w:abstractNumId w:val="1"/>
+  </w:num>
+  <w:num w:numId="10" w16cid:durableId="905535152">
+    <w:abstractNumId w:val="8"/>
   </w:num>
 </w:numbering>
 </file>

</xml_diff>